<commit_message>
merge main2 und main, documentation, area animation (missing: doumentation Illumination, cameraflight)
</commit_message>
<xml_diff>
--- a/documentation.docx
+++ b/documentation.docx
@@ -11,107 +11,29 @@
       </w:pPr>
       <w:r>
         <w:rPr>
-          <w:lang w:val="en-US"/>
-        </w:rPr>
-        <w:t>Basic Movie Effects</w:t>
-      </w:r>
-    </w:p>
-    <w:p>
-      <w:pPr>
-        <w:pStyle w:val="berschrift2"/>
-        <w:rPr>
-          <w:lang w:val="en-US"/>
-        </w:rPr>
-      </w:pPr>
-      <w:r>
-        <w:rPr>
-          <w:lang w:val="en-US"/>
-        </w:rPr>
-        <w:t>Composed Model</w:t>
-      </w:r>
-    </w:p>
-    <w:p>
-      <w:pPr>
-        <w:pStyle w:val="berschrift2"/>
-        <w:rPr>
-          <w:lang w:val="en-US"/>
-        </w:rPr>
-      </w:pPr>
-      <w:bookmarkStart w:id="0" w:name="_GoBack"/>
-      <w:bookmarkEnd w:id="0"/>
-      <w:r>
-        <w:rPr>
-          <w:lang w:val="en-US"/>
-        </w:rPr>
-        <w:t>Material</w:t>
-      </w:r>
-    </w:p>
-    <w:p>
-      <w:pPr>
-        <w:rPr>
-          <w:lang w:val="en-US"/>
-        </w:rPr>
-      </w:pPr>
-      <w:r>
-        <w:rPr>
-          <w:lang w:val="en-US"/>
-        </w:rPr>
-        <w:t xml:space="preserve">We set </w:t>
-      </w:r>
-      <w:proofErr w:type="spellStart"/>
-      <w:r>
-        <w:rPr>
-          <w:lang w:val="en-US"/>
-        </w:rPr>
-        <w:t>MaterialSGNodes</w:t>
-      </w:r>
-      <w:proofErr w:type="spellEnd"/>
-      <w:r>
-        <w:rPr>
-          <w:lang w:val="en-US"/>
-        </w:rPr>
-        <w:t xml:space="preserve"> as </w:t>
-      </w:r>
-      <w:r>
-        <w:rPr>
-          <w:lang w:val="en-US"/>
-        </w:rPr>
-        <w:t xml:space="preserve">general </w:t>
-      </w:r>
-      <w:r>
-        <w:rPr>
-          <w:lang w:val="en-US"/>
-        </w:rPr>
-        <w:t>Variables</w:t>
-      </w:r>
-      <w:r>
-        <w:rPr>
-          <w:lang w:val="en-US"/>
-        </w:rPr>
-        <w:t xml:space="preserve"> or load Models from the resources </w:t>
-      </w:r>
-      <w:r>
-        <w:rPr>
-          <w:lang w:val="en-US"/>
-        </w:rPr>
-        <w:t>(for example):</w:t>
-      </w:r>
-    </w:p>
-    <w:p>
-      <w:pPr>
-        <w:rPr>
-          <w:lang w:val="en-US"/>
-        </w:rPr>
-      </w:pPr>
-      <w:r>
-        <w:rPr>
           <w:noProof/>
         </w:rPr>
         <w:drawing>
-          <wp:inline distT="0" distB="0" distL="0" distR="0" wp14:anchorId="66247B0F" wp14:editId="190773A5">
-            <wp:extent cx="4381500" cy="625928"/>
-            <wp:effectExtent l="0" t="0" r="0" b="3175"/>
-            <wp:docPr id="7" name="Grafik 7"/>
+          <wp:anchor distT="0" distB="0" distL="114300" distR="114300" simplePos="0" relativeHeight="251662336" behindDoc="1" locked="0" layoutInCell="1" allowOverlap="1" wp14:anchorId="094EFAC6" wp14:editId="35F72CB0">
+            <wp:simplePos x="0" y="0"/>
+            <wp:positionH relativeFrom="margin">
+              <wp:posOffset>4410075</wp:posOffset>
+            </wp:positionH>
+            <wp:positionV relativeFrom="paragraph">
+              <wp:posOffset>0</wp:posOffset>
+            </wp:positionV>
+            <wp:extent cx="1752600" cy="2190750"/>
+            <wp:effectExtent l="0" t="0" r="0" b="0"/>
+            <wp:wrapTight wrapText="bothSides">
+              <wp:wrapPolygon edited="0">
+                <wp:start x="0" y="0"/>
+                <wp:lineTo x="0" y="21412"/>
+                <wp:lineTo x="21365" y="21412"/>
+                <wp:lineTo x="21365" y="0"/>
+                <wp:lineTo x="0" y="0"/>
+              </wp:wrapPolygon>
+            </wp:wrapTight>
+            <wp:docPr id="12" name="Grafik 12"/>
             <wp:cNvGraphicFramePr>
               <a:graphicFrameLocks xmlns:a="http://schemas.openxmlformats.org/drawingml/2006/main" noChangeAspect="1"/>
             </wp:cNvGraphicFramePr>
@@ -123,7 +45,13 @@
                     <pic:cNvPicPr/>
                   </pic:nvPicPr>
                   <pic:blipFill>
-                    <a:blip r:embed="rId6"/>
+                    <a:blip r:embed="rId6">
+                      <a:extLst>
+                        <a:ext uri="{28A0092B-C50C-407E-A947-70E740481C1C}">
+                          <a14:useLocalDpi xmlns:a14="http://schemas.microsoft.com/office/drawing/2010/main" val="0"/>
+                        </a:ext>
+                      </a:extLst>
+                    </a:blip>
                     <a:stretch>
                       <a:fillRect/>
                     </a:stretch>
@@ -131,7 +59,7 @@
                   <pic:spPr>
                     <a:xfrm>
                       <a:off x="0" y="0"/>
-                      <a:ext cx="4431824" cy="633117"/>
+                      <a:ext cx="1752600" cy="2190750"/>
                     </a:xfrm>
                     <a:prstGeom prst="rect">
                       <a:avLst/>
@@ -140,25 +68,151 @@
                 </pic:pic>
               </a:graphicData>
             </a:graphic>
-          </wp:inline>
+            <wp14:sizeRelH relativeFrom="page">
+              <wp14:pctWidth>0</wp14:pctWidth>
+            </wp14:sizeRelH>
+            <wp14:sizeRelV relativeFrom="page">
+              <wp14:pctHeight>0</wp14:pctHeight>
+            </wp14:sizeRelV>
+          </wp:anchor>
         </w:drawing>
       </w:r>
-    </w:p>
-    <w:p>
-      <w:pPr>
-        <w:rPr>
-          <w:lang w:val="en-US"/>
-        </w:rPr>
-      </w:pPr>
-      <w:r>
+      <w:r>
+        <w:rPr>
+          <w:lang w:val="en-US"/>
+        </w:rPr>
+        <w:t>Basic Movie Effects</w:t>
+      </w:r>
+    </w:p>
+    <w:p>
+      <w:pPr>
+        <w:pStyle w:val="berschrift2"/>
+        <w:rPr>
+          <w:lang w:val="en-US"/>
+        </w:rPr>
+      </w:pPr>
+      <w:r>
+        <w:rPr>
+          <w:lang w:val="en-US"/>
+        </w:rPr>
+        <w:t>Composed Model</w:t>
+      </w:r>
+    </w:p>
+    <w:p>
+      <w:pPr>
+        <w:rPr>
+          <w:lang w:val="en-US"/>
+        </w:rPr>
+      </w:pPr>
+      <w:r>
+        <w:rPr>
+          <w:lang w:val="en-US"/>
+        </w:rPr>
+        <w:t xml:space="preserve">The Composed Model has several different Parts, each of those has an own </w:t>
+      </w:r>
+      <w:proofErr w:type="spellStart"/>
+      <w:r>
+        <w:rPr>
+          <w:lang w:val="en-US"/>
+        </w:rPr>
+        <w:t>transformationMatice</w:t>
+      </w:r>
+      <w:proofErr w:type="spellEnd"/>
+      <w:r>
+        <w:rPr>
+          <w:lang w:val="en-US"/>
+        </w:rPr>
+        <w:t xml:space="preserve">, which allows individual </w:t>
+      </w:r>
+      <w:r>
+        <w:rPr>
+          <w:lang w:val="en-US"/>
+        </w:rPr>
+        <w:t>movements</w:t>
+      </w:r>
+      <w:r>
+        <w:rPr>
+          <w:lang w:val="en-US"/>
+        </w:rPr>
+        <w:t>.</w:t>
+      </w:r>
+      <w:r>
+        <w:rPr>
+          <w:lang w:val="en-US"/>
+        </w:rPr>
+        <w:br/>
+        <w:t xml:space="preserve">(During the animation, the model </w:t>
+      </w:r>
+      <w:r>
+        <w:rPr>
+          <w:lang w:val="en-US"/>
+        </w:rPr>
+        <w:t>is picking</w:t>
+      </w:r>
+      <w:r>
+        <w:rPr>
+          <w:lang w:val="en-US"/>
+        </w:rPr>
+        <w:t xml:space="preserve"> up the flashlight</w:t>
+      </w:r>
+      <w:r>
+        <w:rPr>
+          <w:lang w:val="en-US"/>
+        </w:rPr>
+        <w:t xml:space="preserve">, the arms </w:t>
+      </w:r>
+      <w:r>
+        <w:rPr>
+          <w:lang w:val="en-US"/>
+        </w:rPr>
+        <w:t xml:space="preserve">are </w:t>
+      </w:r>
+      <w:r>
+        <w:rPr>
+          <w:lang w:val="en-US"/>
+        </w:rPr>
+        <w:t>swing</w:t>
+      </w:r>
+      <w:r>
+        <w:rPr>
+          <w:lang w:val="en-US"/>
+        </w:rPr>
+        <w:t>ing</w:t>
+      </w:r>
+      <w:r>
+        <w:rPr>
+          <w:lang w:val="en-US"/>
+        </w:rPr>
+        <w:t xml:space="preserve"> and </w:t>
+      </w:r>
+      <w:r>
+        <w:rPr>
+          <w:lang w:val="en-US"/>
+        </w:rPr>
+        <w:t>the composed Model itself is moving</w:t>
+      </w:r>
+      <w:r>
+        <w:rPr>
+          <w:lang w:val="en-US"/>
+        </w:rPr>
+        <w:t>)</w:t>
+      </w:r>
+    </w:p>
+    <w:p>
+      <w:pPr>
         <w:rPr>
           <w:noProof/>
         </w:rPr>
+      </w:pPr>
+      <w:r>
+        <w:rPr>
+          <w:noProof/>
+        </w:rPr>
         <w:drawing>
-          <wp:inline distT="0" distB="0" distL="0" distR="0" wp14:anchorId="1F7A5A91" wp14:editId="7BD17263">
-            <wp:extent cx="4933950" cy="1352050"/>
-            <wp:effectExtent l="0" t="0" r="0" b="635"/>
-            <wp:docPr id="9" name="Grafik 9"/>
+          <wp:inline distT="0" distB="0" distL="0" distR="0" wp14:anchorId="75AE53DE" wp14:editId="3566DE59">
+            <wp:extent cx="2047875" cy="1483178"/>
+            <wp:effectExtent l="0" t="0" r="0" b="3175"/>
+            <wp:docPr id="15" name="Grafik 15"/>
             <wp:cNvGraphicFramePr>
               <a:graphicFrameLocks xmlns:a="http://schemas.openxmlformats.org/drawingml/2006/main" noChangeAspect="1"/>
             </wp:cNvGraphicFramePr>
@@ -178,6 +232,218 @@
                   <pic:spPr>
                     <a:xfrm>
                       <a:off x="0" y="0"/>
+                      <a:ext cx="2062420" cy="1493712"/>
+                    </a:xfrm>
+                    <a:prstGeom prst="rect">
+                      <a:avLst/>
+                    </a:prstGeom>
+                  </pic:spPr>
+                </pic:pic>
+              </a:graphicData>
+            </a:graphic>
+          </wp:inline>
+        </w:drawing>
+      </w:r>
+      <w:r>
+        <w:rPr>
+          <w:noProof/>
+        </w:rPr>
+        <w:t xml:space="preserve"> </w:t>
+      </w:r>
+    </w:p>
+    <w:p>
+      <w:pPr>
+        <w:rPr>
+          <w:lang w:val="en-US"/>
+        </w:rPr>
+      </w:pPr>
+      <w:r>
+        <w:rPr>
+          <w:noProof/>
+        </w:rPr>
+        <w:drawing>
+          <wp:inline distT="0" distB="0" distL="0" distR="0" wp14:anchorId="42A08DF7" wp14:editId="715CFBB6">
+            <wp:extent cx="4229100" cy="1945679"/>
+            <wp:effectExtent l="0" t="0" r="0" b="0"/>
+            <wp:docPr id="16" name="Grafik 16"/>
+            <wp:cNvGraphicFramePr>
+              <a:graphicFrameLocks xmlns:a="http://schemas.openxmlformats.org/drawingml/2006/main" noChangeAspect="1"/>
+            </wp:cNvGraphicFramePr>
+            <a:graphic xmlns:a="http://schemas.openxmlformats.org/drawingml/2006/main">
+              <a:graphicData uri="http://schemas.openxmlformats.org/drawingml/2006/picture">
+                <pic:pic xmlns:pic="http://schemas.openxmlformats.org/drawingml/2006/picture">
+                  <pic:nvPicPr>
+                    <pic:cNvPr id="1" name=""/>
+                    <pic:cNvPicPr/>
+                  </pic:nvPicPr>
+                  <pic:blipFill>
+                    <a:blip r:embed="rId8"/>
+                    <a:stretch>
+                      <a:fillRect/>
+                    </a:stretch>
+                  </pic:blipFill>
+                  <pic:spPr>
+                    <a:xfrm>
+                      <a:off x="0" y="0"/>
+                      <a:ext cx="4229100" cy="1945679"/>
+                    </a:xfrm>
+                    <a:prstGeom prst="rect">
+                      <a:avLst/>
+                    </a:prstGeom>
+                  </pic:spPr>
+                </pic:pic>
+              </a:graphicData>
+            </a:graphic>
+          </wp:inline>
+        </w:drawing>
+      </w:r>
+    </w:p>
+    <w:p>
+      <w:pPr>
+        <w:pStyle w:val="berschrift2"/>
+        <w:rPr>
+          <w:lang w:val="en-US"/>
+        </w:rPr>
+      </w:pPr>
+      <w:r>
+        <w:rPr>
+          <w:lang w:val="en-US"/>
+        </w:rPr>
+        <w:t>Material</w:t>
+      </w:r>
+    </w:p>
+    <w:p>
+      <w:pPr>
+        <w:rPr>
+          <w:lang w:val="en-US"/>
+        </w:rPr>
+      </w:pPr>
+      <w:r>
+        <w:rPr>
+          <w:lang w:val="en-US"/>
+        </w:rPr>
+        <w:t xml:space="preserve">We set </w:t>
+      </w:r>
+      <w:proofErr w:type="spellStart"/>
+      <w:r>
+        <w:rPr>
+          <w:lang w:val="en-US"/>
+        </w:rPr>
+        <w:t>MaterialSGNodes</w:t>
+      </w:r>
+      <w:proofErr w:type="spellEnd"/>
+      <w:r>
+        <w:rPr>
+          <w:lang w:val="en-US"/>
+        </w:rPr>
+        <w:t xml:space="preserve"> as </w:t>
+      </w:r>
+      <w:r>
+        <w:rPr>
+          <w:lang w:val="en-US"/>
+        </w:rPr>
+        <w:t xml:space="preserve">general </w:t>
+      </w:r>
+      <w:r>
+        <w:rPr>
+          <w:lang w:val="en-US"/>
+        </w:rPr>
+        <w:t>Variables</w:t>
+      </w:r>
+      <w:r>
+        <w:rPr>
+          <w:lang w:val="en-US"/>
+        </w:rPr>
+        <w:t xml:space="preserve"> or load Models from the resources </w:t>
+      </w:r>
+      <w:r>
+        <w:rPr>
+          <w:lang w:val="en-US"/>
+        </w:rPr>
+        <w:t>(for example):</w:t>
+      </w:r>
+    </w:p>
+    <w:p>
+      <w:pPr>
+        <w:rPr>
+          <w:lang w:val="en-US"/>
+        </w:rPr>
+      </w:pPr>
+      <w:r>
+        <w:rPr>
+          <w:noProof/>
+        </w:rPr>
+        <w:drawing>
+          <wp:inline distT="0" distB="0" distL="0" distR="0" wp14:anchorId="66247B0F" wp14:editId="190773A5">
+            <wp:extent cx="4381500" cy="625928"/>
+            <wp:effectExtent l="0" t="0" r="0" b="3175"/>
+            <wp:docPr id="7" name="Grafik 7"/>
+            <wp:cNvGraphicFramePr>
+              <a:graphicFrameLocks xmlns:a="http://schemas.openxmlformats.org/drawingml/2006/main" noChangeAspect="1"/>
+            </wp:cNvGraphicFramePr>
+            <a:graphic xmlns:a="http://schemas.openxmlformats.org/drawingml/2006/main">
+              <a:graphicData uri="http://schemas.openxmlformats.org/drawingml/2006/picture">
+                <pic:pic xmlns:pic="http://schemas.openxmlformats.org/drawingml/2006/picture">
+                  <pic:nvPicPr>
+                    <pic:cNvPr id="1" name=""/>
+                    <pic:cNvPicPr/>
+                  </pic:nvPicPr>
+                  <pic:blipFill>
+                    <a:blip r:embed="rId9"/>
+                    <a:stretch>
+                      <a:fillRect/>
+                    </a:stretch>
+                  </pic:blipFill>
+                  <pic:spPr>
+                    <a:xfrm>
+                      <a:off x="0" y="0"/>
+                      <a:ext cx="4431824" cy="633117"/>
+                    </a:xfrm>
+                    <a:prstGeom prst="rect">
+                      <a:avLst/>
+                    </a:prstGeom>
+                  </pic:spPr>
+                </pic:pic>
+              </a:graphicData>
+            </a:graphic>
+          </wp:inline>
+        </w:drawing>
+      </w:r>
+    </w:p>
+    <w:p>
+      <w:pPr>
+        <w:rPr>
+          <w:lang w:val="en-US"/>
+        </w:rPr>
+      </w:pPr>
+      <w:r>
+        <w:rPr>
+          <w:noProof/>
+        </w:rPr>
+        <w:drawing>
+          <wp:inline distT="0" distB="0" distL="0" distR="0" wp14:anchorId="1F7A5A91" wp14:editId="7BD17263">
+            <wp:extent cx="4933950" cy="1352050"/>
+            <wp:effectExtent l="0" t="0" r="0" b="635"/>
+            <wp:docPr id="9" name="Grafik 9"/>
+            <wp:cNvGraphicFramePr>
+              <a:graphicFrameLocks xmlns:a="http://schemas.openxmlformats.org/drawingml/2006/main" noChangeAspect="1"/>
+            </wp:cNvGraphicFramePr>
+            <a:graphic xmlns:a="http://schemas.openxmlformats.org/drawingml/2006/main">
+              <a:graphicData uri="http://schemas.openxmlformats.org/drawingml/2006/picture">
+                <pic:pic xmlns:pic="http://schemas.openxmlformats.org/drawingml/2006/picture">
+                  <pic:nvPicPr>
+                    <pic:cNvPr id="1" name=""/>
+                    <pic:cNvPicPr/>
+                  </pic:nvPicPr>
+                  <pic:blipFill>
+                    <a:blip r:embed="rId10"/>
+                    <a:stretch>
+                      <a:fillRect/>
+                    </a:stretch>
+                  </pic:blipFill>
+                  <pic:spPr>
+                    <a:xfrm>
+                      <a:off x="0" y="0"/>
                       <a:ext cx="4967467" cy="1361235"/>
                     </a:xfrm>
                     <a:prstGeom prst="rect">
@@ -275,8 +541,77 @@
         <w:rPr>
           <w:noProof/>
         </w:rPr>
+        <w:lastRenderedPageBreak/>
         <w:drawing>
-          <wp:anchor distT="0" distB="0" distL="114300" distR="114300" simplePos="0" relativeHeight="251658240" behindDoc="1" locked="0" layoutInCell="1" allowOverlap="1" wp14:anchorId="40DFA04C" wp14:editId="5E155F65">
+          <wp:anchor distT="0" distB="0" distL="114300" distR="114300" simplePos="0" relativeHeight="251659264" behindDoc="1" locked="0" layoutInCell="1" allowOverlap="1" wp14:anchorId="77821282" wp14:editId="540D0AD3">
+            <wp:simplePos x="0" y="0"/>
+            <wp:positionH relativeFrom="margin">
+              <wp:posOffset>3722370</wp:posOffset>
+            </wp:positionH>
+            <wp:positionV relativeFrom="paragraph">
+              <wp:posOffset>1189990</wp:posOffset>
+            </wp:positionV>
+            <wp:extent cx="2505075" cy="1388947"/>
+            <wp:effectExtent l="0" t="0" r="0" b="1905"/>
+            <wp:wrapTight wrapText="bothSides">
+              <wp:wrapPolygon edited="0">
+                <wp:start x="0" y="0"/>
+                <wp:lineTo x="0" y="21333"/>
+                <wp:lineTo x="21354" y="21333"/>
+                <wp:lineTo x="21354" y="0"/>
+                <wp:lineTo x="0" y="0"/>
+              </wp:wrapPolygon>
+            </wp:wrapTight>
+            <wp:docPr id="5" name="Grafik 5"/>
+            <wp:cNvGraphicFramePr>
+              <a:graphicFrameLocks xmlns:a="http://schemas.openxmlformats.org/drawingml/2006/main" noChangeAspect="1"/>
+            </wp:cNvGraphicFramePr>
+            <a:graphic xmlns:a="http://schemas.openxmlformats.org/drawingml/2006/main">
+              <a:graphicData uri="http://schemas.openxmlformats.org/drawingml/2006/picture">
+                <pic:pic xmlns:pic="http://schemas.openxmlformats.org/drawingml/2006/picture">
+                  <pic:nvPicPr>
+                    <pic:cNvPr id="1" name=""/>
+                    <pic:cNvPicPr/>
+                  </pic:nvPicPr>
+                  <pic:blipFill>
+                    <a:blip r:embed="rId11" cstate="print">
+                      <a:extLst>
+                        <a:ext uri="{28A0092B-C50C-407E-A947-70E740481C1C}">
+                          <a14:useLocalDpi xmlns:a14="http://schemas.microsoft.com/office/drawing/2010/main" val="0"/>
+                        </a:ext>
+                      </a:extLst>
+                    </a:blip>
+                    <a:stretch>
+                      <a:fillRect/>
+                    </a:stretch>
+                  </pic:blipFill>
+                  <pic:spPr>
+                    <a:xfrm>
+                      <a:off x="0" y="0"/>
+                      <a:ext cx="2505075" cy="1388947"/>
+                    </a:xfrm>
+                    <a:prstGeom prst="rect">
+                      <a:avLst/>
+                    </a:prstGeom>
+                  </pic:spPr>
+                </pic:pic>
+              </a:graphicData>
+            </a:graphic>
+            <wp14:sizeRelH relativeFrom="page">
+              <wp14:pctWidth>0</wp14:pctWidth>
+            </wp14:sizeRelH>
+            <wp14:sizeRelV relativeFrom="page">
+              <wp14:pctHeight>0</wp14:pctHeight>
+            </wp14:sizeRelV>
+          </wp:anchor>
+        </w:drawing>
+      </w:r>
+      <w:r>
+        <w:rPr>
+          <w:noProof/>
+        </w:rPr>
+        <w:drawing>
+          <wp:anchor distT="0" distB="0" distL="114300" distR="114300" simplePos="0" relativeHeight="251658240" behindDoc="1" locked="0" layoutInCell="1" allowOverlap="1" wp14:anchorId="5B64CF6C" wp14:editId="45764D3B">
             <wp:simplePos x="0" y="0"/>
             <wp:positionH relativeFrom="margin">
               <wp:align>right</wp:align>
@@ -307,7 +642,7 @@
                     <pic:cNvPicPr/>
                   </pic:nvPicPr>
                   <pic:blipFill>
-                    <a:blip r:embed="rId8">
+                    <a:blip r:embed="rId12">
                       <a:extLst>
                         <a:ext uri="{28A0092B-C50C-407E-A947-70E740481C1C}">
                           <a14:useLocalDpi xmlns:a14="http://schemas.microsoft.com/office/drawing/2010/main" val="0"/>
@@ -350,7 +685,7 @@
           <w:noProof/>
         </w:rPr>
         <w:drawing>
-          <wp:inline distT="0" distB="0" distL="0" distR="0" wp14:anchorId="3422505D" wp14:editId="2371C578">
+          <wp:inline distT="0" distB="0" distL="0" distR="0" wp14:anchorId="667DB8F5" wp14:editId="002D77C2">
             <wp:extent cx="2352437" cy="1190625"/>
             <wp:effectExtent l="0" t="0" r="0" b="0"/>
             <wp:docPr id="6" name="Grafik 6"/>
@@ -365,7 +700,7 @@
                     <pic:cNvPicPr/>
                   </pic:nvPicPr>
                   <pic:blipFill rotWithShape="1">
-                    <a:blip r:embed="rId9"/>
+                    <a:blip r:embed="rId13"/>
                     <a:srcRect b="52029"/>
                     <a:stretch/>
                   </pic:blipFill>
@@ -460,7 +795,42 @@
         <w:rPr>
           <w:lang w:val="en-US"/>
         </w:rPr>
-        <w:t xml:space="preserve">: </w:t>
+        <w:t xml:space="preserve">. </w:t>
+      </w:r>
+      <w:r>
+        <w:rPr>
+          <w:lang w:val="en-US"/>
+        </w:rPr>
+        <w:br/>
+        <w:t>(</w:t>
+      </w:r>
+      <w:proofErr w:type="gramStart"/>
+      <w:r>
+        <w:rPr>
+          <w:lang w:val="en-US"/>
+        </w:rPr>
+        <w:t>all</w:t>
+      </w:r>
+      <w:proofErr w:type="gramEnd"/>
+      <w:r>
+        <w:rPr>
+          <w:lang w:val="en-US"/>
+        </w:rPr>
+        <w:t xml:space="preserve"> nodes except the water and the kitchen Table have a Texture applied with </w:t>
+      </w:r>
+      <w:proofErr w:type="spellStart"/>
+      <w:r>
+        <w:rPr>
+          <w:lang w:val="en-US"/>
+        </w:rPr>
+        <w:t>AdvancedTexturesSGNode</w:t>
+      </w:r>
+      <w:proofErr w:type="spellEnd"/>
+      <w:r>
+        <w:rPr>
+          <w:lang w:val="en-US"/>
+        </w:rPr>
+        <w:t>)</w:t>
       </w:r>
     </w:p>
     <w:p>
@@ -474,9 +844,9 @@
           <w:noProof/>
         </w:rPr>
         <w:drawing>
-          <wp:inline distT="0" distB="0" distL="0" distR="0" wp14:anchorId="07C0895E" wp14:editId="5C8FF718">
-            <wp:extent cx="5760720" cy="615315"/>
-            <wp:effectExtent l="0" t="0" r="0" b="0"/>
+          <wp:inline distT="0" distB="0" distL="0" distR="0" wp14:anchorId="6487CC24" wp14:editId="48AF6ED9">
+            <wp:extent cx="6475730" cy="691686"/>
+            <wp:effectExtent l="0" t="0" r="1270" b="0"/>
             <wp:docPr id="10" name="Grafik 10"/>
             <wp:cNvGraphicFramePr>
               <a:graphicFrameLocks xmlns:a="http://schemas.openxmlformats.org/drawingml/2006/main" noChangeAspect="1"/>
@@ -489,7 +859,7 @@
                     <pic:cNvPicPr/>
                   </pic:nvPicPr>
                   <pic:blipFill>
-                    <a:blip r:embed="rId10"/>
+                    <a:blip r:embed="rId14"/>
                     <a:stretch>
                       <a:fillRect/>
                     </a:stretch>
@@ -497,7 +867,7 @@
                   <pic:spPr>
                     <a:xfrm>
                       <a:off x="0" y="0"/>
-                      <a:ext cx="5760720" cy="615315"/>
+                      <a:ext cx="6558840" cy="700563"/>
                     </a:xfrm>
                     <a:prstGeom prst="rect">
                       <a:avLst/>
@@ -549,6 +919,8 @@
         </w:rPr>
         <w:t>Spotlight</w:t>
       </w:r>
+      <w:bookmarkStart w:id="0" w:name="_GoBack"/>
+      <w:bookmarkEnd w:id="0"/>
     </w:p>
     <w:p>
       <w:pPr>
@@ -565,30 +937,284 @@
           <w:lang w:val="en-US"/>
         </w:rPr>
       </w:pPr>
+      <w:r>
+        <w:rPr>
+          <w:noProof/>
+        </w:rPr>
+        <w:drawing>
+          <wp:anchor distT="0" distB="0" distL="114300" distR="114300" simplePos="0" relativeHeight="251661312" behindDoc="1" locked="0" layoutInCell="1" allowOverlap="1" wp14:anchorId="6CCF2444" wp14:editId="61AF3641">
+            <wp:simplePos x="0" y="0"/>
+            <wp:positionH relativeFrom="column">
+              <wp:posOffset>3495675</wp:posOffset>
+            </wp:positionH>
+            <wp:positionV relativeFrom="paragraph">
+              <wp:posOffset>36195</wp:posOffset>
+            </wp:positionV>
+            <wp:extent cx="2585776" cy="1504950"/>
+            <wp:effectExtent l="0" t="0" r="5080" b="0"/>
+            <wp:wrapTight wrapText="bothSides">
+              <wp:wrapPolygon edited="0">
+                <wp:start x="0" y="0"/>
+                <wp:lineTo x="0" y="21327"/>
+                <wp:lineTo x="21483" y="21327"/>
+                <wp:lineTo x="21483" y="0"/>
+                <wp:lineTo x="0" y="0"/>
+              </wp:wrapPolygon>
+            </wp:wrapTight>
+            <wp:docPr id="1" name="Grafik 1"/>
+            <wp:cNvGraphicFramePr>
+              <a:graphicFrameLocks xmlns:a="http://schemas.openxmlformats.org/drawingml/2006/main" noChangeAspect="1"/>
+            </wp:cNvGraphicFramePr>
+            <a:graphic xmlns:a="http://schemas.openxmlformats.org/drawingml/2006/main">
+              <a:graphicData uri="http://schemas.openxmlformats.org/drawingml/2006/picture">
+                <pic:pic xmlns:pic="http://schemas.openxmlformats.org/drawingml/2006/picture">
+                  <pic:nvPicPr>
+                    <pic:cNvPr id="1" name=""/>
+                    <pic:cNvPicPr/>
+                  </pic:nvPicPr>
+                  <pic:blipFill>
+                    <a:blip r:embed="rId15" cstate="print">
+                      <a:extLst>
+                        <a:ext uri="{28A0092B-C50C-407E-A947-70E740481C1C}">
+                          <a14:useLocalDpi xmlns:a14="http://schemas.microsoft.com/office/drawing/2010/main" val="0"/>
+                        </a:ext>
+                      </a:extLst>
+                    </a:blip>
+                    <a:stretch>
+                      <a:fillRect/>
+                    </a:stretch>
+                  </pic:blipFill>
+                  <pic:spPr>
+                    <a:xfrm>
+                      <a:off x="0" y="0"/>
+                      <a:ext cx="2585776" cy="1504950"/>
+                    </a:xfrm>
+                    <a:prstGeom prst="rect">
+                      <a:avLst/>
+                    </a:prstGeom>
+                  </pic:spPr>
+                </pic:pic>
+              </a:graphicData>
+            </a:graphic>
+          </wp:anchor>
+        </w:drawing>
+      </w:r>
+      <w:r>
+        <w:rPr>
+          <w:lang w:val="en-US"/>
+        </w:rPr>
+        <w:t>Transparency</w:t>
+      </w:r>
+    </w:p>
+    <w:p>
+      <w:pPr>
+        <w:rPr>
+          <w:lang w:val="en-US"/>
+        </w:rPr>
+      </w:pPr>
+      <w:r>
+        <w:rPr>
+          <w:lang w:val="en-US"/>
+        </w:rPr>
+        <w:t xml:space="preserve">All water within the movie have a fixed color and transparency. Which is set within the watercolor </w:t>
+      </w:r>
       <w:proofErr w:type="spellStart"/>
       <w:r>
         <w:rPr>
           <w:lang w:val="en-US"/>
         </w:rPr>
-        <w:t>Phong</w:t>
+        <w:t>shader</w:t>
       </w:r>
       <w:proofErr w:type="spellEnd"/>
       <w:r>
         <w:rPr>
           <w:lang w:val="en-US"/>
         </w:rPr>
+        <w:t>.</w:t>
+      </w:r>
+      <w:r>
+        <w:rPr>
+          <w:lang w:val="en-US"/>
+        </w:rPr>
+        <w:t xml:space="preserve"> (The nodes</w:t>
+      </w:r>
+      <w:r>
+        <w:rPr>
+          <w:lang w:val="en-US"/>
+        </w:rPr>
+        <w:t>,</w:t>
+      </w:r>
+      <w:r>
+        <w:rPr>
+          <w:lang w:val="en-US"/>
+        </w:rPr>
+        <w:t xml:space="preserve"> which </w:t>
+      </w:r>
+      <w:r>
+        <w:rPr>
+          <w:lang w:val="en-US"/>
+        </w:rPr>
+        <w:t>support</w:t>
+      </w:r>
+      <w:r>
+        <w:rPr>
+          <w:lang w:val="en-US"/>
+        </w:rPr>
         <w:t xml:space="preserve"> </w:t>
       </w:r>
-      <w:proofErr w:type="spellStart"/>
-      <w:r>
-        <w:rPr>
-          <w:lang w:val="en-US"/>
-        </w:rPr>
-        <w:t>Shader</w:t>
-      </w:r>
-      <w:proofErr w:type="spellEnd"/>
-      <w:r>
-        <w:rPr>
+      <w:proofErr w:type="gramStart"/>
+      <w:r>
+        <w:rPr>
+          <w:lang w:val="en-US"/>
+        </w:rPr>
+        <w:t>transparency</w:t>
+      </w:r>
+      <w:proofErr w:type="gramEnd"/>
+      <w:r>
+        <w:rPr>
+          <w:lang w:val="en-US"/>
+        </w:rPr>
+        <w:t xml:space="preserve"> are </w:t>
+      </w:r>
+      <w:r>
+        <w:rPr>
+          <w:lang w:val="en-US"/>
+        </w:rPr>
+        <w:t>part of the</w:t>
+      </w:r>
+      <w:r>
+        <w:rPr>
+          <w:lang w:val="en-US"/>
+        </w:rPr>
+        <w:t xml:space="preserve"> bathtub and the particle System).</w:t>
+      </w:r>
+    </w:p>
+    <w:p>
+      <w:pPr>
+        <w:rPr>
+          <w:lang w:val="en-US"/>
+        </w:rPr>
+      </w:pPr>
+    </w:p>
+    <w:p>
+      <w:pPr>
+        <w:rPr>
+          <w:lang w:val="en-US"/>
+        </w:rPr>
+      </w:pPr>
+    </w:p>
+    <w:p>
+      <w:pPr>
+        <w:pStyle w:val="berschrift1"/>
+        <w:rPr>
+          <w:lang w:val="en-US"/>
+        </w:rPr>
+      </w:pPr>
+      <w:r>
+        <w:rPr>
+          <w:lang w:val="en-US"/>
+        </w:rPr>
+        <w:lastRenderedPageBreak/>
+        <w:t>Special Effects</w:t>
+      </w:r>
+    </w:p>
+    <w:p>
+      <w:pPr>
+        <w:pStyle w:val="berschrift2"/>
+        <w:rPr>
+          <w:lang w:val="en-US"/>
+        </w:rPr>
+      </w:pPr>
+      <w:r>
+        <w:rPr>
+          <w:lang w:val="en-US"/>
+        </w:rPr>
+        <w:t>Particle System</w:t>
+      </w:r>
+    </w:p>
+    <w:p>
+      <w:pPr>
+        <w:rPr>
+          <w:lang w:val="en-US"/>
+        </w:rPr>
+      </w:pPr>
+      <w:r>
+        <w:rPr>
+          <w:noProof/>
+        </w:rPr>
+        <w:drawing>
+          <wp:anchor distT="0" distB="0" distL="114300" distR="114300" simplePos="0" relativeHeight="251660288" behindDoc="1" locked="0" layoutInCell="1" allowOverlap="1" wp14:anchorId="6C5AC51C" wp14:editId="7148B416">
+            <wp:simplePos x="0" y="0"/>
+            <wp:positionH relativeFrom="column">
+              <wp:posOffset>4617085</wp:posOffset>
+            </wp:positionH>
+            <wp:positionV relativeFrom="paragraph">
+              <wp:posOffset>123825</wp:posOffset>
+            </wp:positionV>
+            <wp:extent cx="1407160" cy="2199640"/>
+            <wp:effectExtent l="0" t="0" r="2540" b="0"/>
+            <wp:wrapTight wrapText="bothSides">
+              <wp:wrapPolygon edited="0">
+                <wp:start x="0" y="0"/>
+                <wp:lineTo x="0" y="21326"/>
+                <wp:lineTo x="21347" y="21326"/>
+                <wp:lineTo x="21347" y="0"/>
+                <wp:lineTo x="0" y="0"/>
+              </wp:wrapPolygon>
+            </wp:wrapTight>
+            <wp:docPr id="11" name="Grafik 11"/>
+            <wp:cNvGraphicFramePr>
+              <a:graphicFrameLocks xmlns:a="http://schemas.openxmlformats.org/drawingml/2006/main" noChangeAspect="1"/>
+            </wp:cNvGraphicFramePr>
+            <a:graphic xmlns:a="http://schemas.openxmlformats.org/drawingml/2006/main">
+              <a:graphicData uri="http://schemas.openxmlformats.org/drawingml/2006/picture">
+                <pic:pic xmlns:pic="http://schemas.openxmlformats.org/drawingml/2006/picture">
+                  <pic:nvPicPr>
+                    <pic:cNvPr id="1" name=""/>
+                    <pic:cNvPicPr/>
+                  </pic:nvPicPr>
+                  <pic:blipFill>
+                    <a:blip r:embed="rId16">
+                      <a:extLst>
+                        <a:ext uri="{28A0092B-C50C-407E-A947-70E740481C1C}">
+                          <a14:useLocalDpi xmlns:a14="http://schemas.microsoft.com/office/drawing/2010/main" val="0"/>
+                        </a:ext>
+                      </a:extLst>
+                    </a:blip>
+                    <a:stretch>
+                      <a:fillRect/>
+                    </a:stretch>
+                  </pic:blipFill>
+                  <pic:spPr>
+                    <a:xfrm>
+                      <a:off x="0" y="0"/>
+                      <a:ext cx="1407160" cy="2199640"/>
+                    </a:xfrm>
+                    <a:prstGeom prst="rect">
+                      <a:avLst/>
+                    </a:prstGeom>
+                  </pic:spPr>
+                </pic:pic>
+              </a:graphicData>
+            </a:graphic>
+            <wp14:sizeRelH relativeFrom="page">
+              <wp14:pctWidth>0</wp14:pctWidth>
+            </wp14:sizeRelH>
+            <wp14:sizeRelV relativeFrom="page">
+              <wp14:pctHeight>0</wp14:pctHeight>
+            </wp14:sizeRelV>
+          </wp:anchor>
+        </w:drawing>
+      </w:r>
+      <w:r>
+        <w:rPr>
+          <w:lang w:val="en-US"/>
+        </w:rPr>
+        <w:t>Initialize the Particle System:</w:t>
+      </w:r>
+      <w:r>
+        <w:rPr>
+          <w:noProof/>
           <w:lang w:val="en-US"/>
         </w:rPr>
         <w:t xml:space="preserve"> </w:t>
@@ -596,97 +1222,6 @@
     </w:p>
     <w:p>
       <w:pPr>
-        <w:pStyle w:val="berschrift2"/>
-        <w:rPr>
-          <w:lang w:val="en-US"/>
-        </w:rPr>
-      </w:pPr>
-      <w:r>
-        <w:rPr>
-          <w:lang w:val="en-US"/>
-        </w:rPr>
-        <w:t>Transparency</w:t>
-      </w:r>
-    </w:p>
-    <w:p>
-      <w:pPr>
-        <w:pStyle w:val="berschrift2"/>
-        <w:rPr>
-          <w:lang w:val="en-US"/>
-        </w:rPr>
-      </w:pPr>
-    </w:p>
-    <w:p>
-      <w:pPr>
-        <w:pStyle w:val="berschrift2"/>
-        <w:rPr>
-          <w:lang w:val="en-US"/>
-        </w:rPr>
-      </w:pPr>
-      <w:r>
-        <w:rPr>
-          <w:lang w:val="en-US"/>
-        </w:rPr>
-        <w:t>Camera</w:t>
-      </w:r>
-    </w:p>
-    <w:p>
-      <w:pPr>
-        <w:rPr>
-          <w:lang w:val="en-US"/>
-        </w:rPr>
-      </w:pPr>
-    </w:p>
-    <w:p>
-      <w:pPr>
-        <w:rPr>
-          <w:lang w:val="en-US"/>
-        </w:rPr>
-      </w:pPr>
-    </w:p>
-    <w:p>
-      <w:pPr>
-        <w:pStyle w:val="berschrift1"/>
-        <w:rPr>
-          <w:lang w:val="en-US"/>
-        </w:rPr>
-      </w:pPr>
-      <w:r>
-        <w:rPr>
-          <w:lang w:val="en-US"/>
-        </w:rPr>
-        <w:t>Special Effects</w:t>
-      </w:r>
-    </w:p>
-    <w:p>
-      <w:pPr>
-        <w:pStyle w:val="berschrift2"/>
-        <w:rPr>
-          <w:lang w:val="en-US"/>
-        </w:rPr>
-      </w:pPr>
-      <w:r>
-        <w:rPr>
-          <w:lang w:val="en-US"/>
-        </w:rPr>
-        <w:t>Particle System</w:t>
-      </w:r>
-    </w:p>
-    <w:p>
-      <w:pPr>
-        <w:rPr>
-          <w:lang w:val="en-US"/>
-        </w:rPr>
-      </w:pPr>
-      <w:r>
-        <w:rPr>
-          <w:lang w:val="en-US"/>
-        </w:rPr>
-        <w:t>Initialize the Particle System:</w:t>
-      </w:r>
-    </w:p>
-    <w:p>
-      <w:pPr>
         <w:rPr>
           <w:lang w:val="en-US"/>
         </w:rPr>
@@ -696,7 +1231,7 @@
           <w:noProof/>
         </w:rPr>
         <w:drawing>
-          <wp:inline distT="0" distB="0" distL="0" distR="0" wp14:anchorId="3215B39D" wp14:editId="2DD5DB44">
+          <wp:inline distT="0" distB="0" distL="0" distR="0" wp14:anchorId="1A48512B" wp14:editId="635E9A30">
             <wp:extent cx="3676650" cy="627721"/>
             <wp:effectExtent l="0" t="0" r="0" b="1270"/>
             <wp:docPr id="2" name="Grafik 2"/>
@@ -711,7 +1246,7 @@
                     <pic:cNvPicPr/>
                   </pic:nvPicPr>
                   <pic:blipFill>
-                    <a:blip r:embed="rId11"/>
+                    <a:blip r:embed="rId17"/>
                     <a:stretch>
                       <a:fillRect/>
                     </a:stretch>
@@ -738,32 +1273,29 @@
           <w:lang w:val="en-US"/>
         </w:rPr>
       </w:pPr>
-    </w:p>
-    <w:p>
-      <w:pPr>
-        <w:rPr>
-          <w:lang w:val="en-US"/>
-        </w:rPr>
-      </w:pPr>
-      <w:r>
-        <w:rPr>
-          <w:lang w:val="en-US"/>
-        </w:rPr>
-        <w:t xml:space="preserve">The Particle System contains a position, which describes the origin of all particles as well as </w:t>
-      </w:r>
-      <w:proofErr w:type="gramStart"/>
-      <w:r>
-        <w:rPr>
-          <w:lang w:val="en-US"/>
-        </w:rPr>
-        <w:t>a an</w:t>
-      </w:r>
-      <w:proofErr w:type="gramEnd"/>
-      <w:r>
-        <w:rPr>
-          <w:lang w:val="en-US"/>
-        </w:rPr>
-        <w:t xml:space="preserve"> Array, which contain all generated particles. </w:t>
+      <w:r>
+        <w:rPr>
+          <w:lang w:val="en-US"/>
+        </w:rPr>
+        <w:t>The Particle System contains a position, which describes the origi</w:t>
+      </w:r>
+      <w:r>
+        <w:rPr>
+          <w:lang w:val="en-US"/>
+        </w:rPr>
+        <w:t xml:space="preserve">n of all particles as well as </w:t>
+      </w:r>
+      <w:r>
+        <w:rPr>
+          <w:lang w:val="en-US"/>
+        </w:rPr>
+        <w:t xml:space="preserve">an Array, which contain all generated particles. </w:t>
+      </w:r>
+      <w:r>
+        <w:rPr>
+          <w:lang w:val="en-US"/>
+        </w:rPr>
+        <w:t xml:space="preserve"> (We choose to render Spheres instead of triangles since a sphere is more fitting for describing water)</w:t>
       </w:r>
     </w:p>
     <w:p>
@@ -777,7 +1309,7 @@
           <w:noProof/>
         </w:rPr>
         <w:drawing>
-          <wp:inline distT="0" distB="0" distL="0" distR="0" wp14:anchorId="29387E09" wp14:editId="5F5A4ED8">
+          <wp:inline distT="0" distB="0" distL="0" distR="0" wp14:anchorId="7E946EFB" wp14:editId="1F7293B0">
             <wp:extent cx="3933190" cy="838200"/>
             <wp:effectExtent l="0" t="0" r="0" b="0"/>
             <wp:docPr id="3" name="Grafik 3"/>
@@ -792,7 +1324,7 @@
                     <pic:cNvPicPr/>
                   </pic:nvPicPr>
                   <pic:blipFill rotWithShape="1">
-                    <a:blip r:embed="rId12"/>
+                    <a:blip r:embed="rId18"/>
                     <a:srcRect b="51907"/>
                     <a:stretch/>
                   </pic:blipFill>
@@ -852,32 +1384,36 @@
         </w:rPr>
         <w:t xml:space="preserve">Each time </w:t>
       </w:r>
+      <w:r>
+        <w:rPr>
+          <w:lang w:val="en-US"/>
+        </w:rPr>
+        <w:t xml:space="preserve">a </w:t>
+      </w:r>
+      <w:r>
+        <w:rPr>
+          <w:lang w:val="en-US"/>
+        </w:rPr>
+        <w:t>particle</w:t>
+      </w:r>
+      <w:r>
+        <w:rPr>
+          <w:lang w:val="en-US"/>
+        </w:rPr>
+        <w:t xml:space="preserve"> moves we reduce the life by one. If the life reaches </w:t>
+      </w:r>
       <w:proofErr w:type="gramStart"/>
       <w:r>
         <w:rPr>
           <w:lang w:val="en-US"/>
         </w:rPr>
-        <w:t>the  particle</w:t>
+        <w:t>0</w:t>
       </w:r>
       <w:proofErr w:type="gramEnd"/>
       <w:r>
         <w:rPr>
           <w:lang w:val="en-US"/>
         </w:rPr>
-        <w:t xml:space="preserve"> moves we reduce the life by one. If the life reaches </w:t>
-      </w:r>
-      <w:proofErr w:type="gramStart"/>
-      <w:r>
-        <w:rPr>
-          <w:lang w:val="en-US"/>
-        </w:rPr>
-        <w:t>0</w:t>
-      </w:r>
-      <w:proofErr w:type="gramEnd"/>
-      <w:r>
-        <w:rPr>
-          <w:lang w:val="en-US"/>
-        </w:rPr>
         <w:t xml:space="preserve"> we will refresh the particle with a new life </w:t>
       </w:r>
       <w:r>
@@ -924,7 +1460,7 @@
           <w:noProof/>
         </w:rPr>
         <w:drawing>
-          <wp:inline distT="0" distB="0" distL="0" distR="0" wp14:anchorId="3B7DF933" wp14:editId="295D08ED">
+          <wp:inline distT="0" distB="0" distL="0" distR="0" wp14:anchorId="176704F2" wp14:editId="663569D0">
             <wp:extent cx="5760720" cy="1437640"/>
             <wp:effectExtent l="0" t="0" r="0" b="0"/>
             <wp:docPr id="4" name="Grafik 4"/>
@@ -939,7 +1475,7 @@
                     <pic:cNvPicPr/>
                   </pic:nvPicPr>
                   <pic:blipFill>
-                    <a:blip r:embed="rId13"/>
+                    <a:blip r:embed="rId19"/>
                     <a:stretch>
                       <a:fillRect/>
                     </a:stretch>
@@ -979,22 +1515,426 @@
     <w:p>
       <w:pPr>
         <w:rPr>
-          <w:lang w:val="en-US"/>
-        </w:rPr>
-      </w:pPr>
-    </w:p>
-    <w:p>
-      <w:pPr>
-        <w:pStyle w:val="berschrift1"/>
-        <w:rPr>
-          <w:lang w:val="en-US"/>
-        </w:rPr>
-      </w:pPr>
-      <w:r>
-        <w:rPr>
-          <w:lang w:val="en-US"/>
-        </w:rPr>
-        <w:t>Keyboard</w:t>
+          <w:noProof/>
+          <w:lang w:val="en-US"/>
+        </w:rPr>
+      </w:pPr>
+      <w:r>
+        <w:rPr>
+          <w:noProof/>
+        </w:rPr>
+        <w:drawing>
+          <wp:anchor distT="0" distB="0" distL="114300" distR="114300" simplePos="0" relativeHeight="251657215" behindDoc="1" locked="0" layoutInCell="1" allowOverlap="1" wp14:anchorId="6346040B" wp14:editId="10160DEA">
+            <wp:simplePos x="0" y="0"/>
+            <wp:positionH relativeFrom="margin">
+              <wp:posOffset>3043555</wp:posOffset>
+            </wp:positionH>
+            <wp:positionV relativeFrom="paragraph">
+              <wp:posOffset>9525</wp:posOffset>
+            </wp:positionV>
+            <wp:extent cx="3400425" cy="2659380"/>
+            <wp:effectExtent l="0" t="0" r="9525" b="7620"/>
+            <wp:wrapTight wrapText="bothSides">
+              <wp:wrapPolygon edited="0">
+                <wp:start x="0" y="0"/>
+                <wp:lineTo x="0" y="21507"/>
+                <wp:lineTo x="21539" y="21507"/>
+                <wp:lineTo x="21539" y="0"/>
+                <wp:lineTo x="0" y="0"/>
+              </wp:wrapPolygon>
+            </wp:wrapTight>
+            <wp:docPr id="18" name="Grafik 18"/>
+            <wp:cNvGraphicFramePr>
+              <a:graphicFrameLocks xmlns:a="http://schemas.openxmlformats.org/drawingml/2006/main" noChangeAspect="1"/>
+            </wp:cNvGraphicFramePr>
+            <a:graphic xmlns:a="http://schemas.openxmlformats.org/drawingml/2006/main">
+              <a:graphicData uri="http://schemas.openxmlformats.org/drawingml/2006/picture">
+                <pic:pic xmlns:pic="http://schemas.openxmlformats.org/drawingml/2006/picture">
+                  <pic:nvPicPr>
+                    <pic:cNvPr id="1" name=""/>
+                    <pic:cNvPicPr/>
+                  </pic:nvPicPr>
+                  <pic:blipFill>
+                    <a:blip r:embed="rId20">
+                      <a:extLst>
+                        <a:ext uri="{28A0092B-C50C-407E-A947-70E740481C1C}">
+                          <a14:useLocalDpi xmlns:a14="http://schemas.microsoft.com/office/drawing/2010/main" val="0"/>
+                        </a:ext>
+                      </a:extLst>
+                    </a:blip>
+                    <a:stretch>
+                      <a:fillRect/>
+                    </a:stretch>
+                  </pic:blipFill>
+                  <pic:spPr>
+                    <a:xfrm>
+                      <a:off x="0" y="0"/>
+                      <a:ext cx="3400425" cy="2659380"/>
+                    </a:xfrm>
+                    <a:prstGeom prst="rect">
+                      <a:avLst/>
+                    </a:prstGeom>
+                  </pic:spPr>
+                </pic:pic>
+              </a:graphicData>
+            </a:graphic>
+            <wp14:sizeRelH relativeFrom="page">
+              <wp14:pctWidth>0</wp14:pctWidth>
+            </wp14:sizeRelH>
+            <wp14:sizeRelV relativeFrom="page">
+              <wp14:pctHeight>0</wp14:pctHeight>
+            </wp14:sizeRelV>
+          </wp:anchor>
+        </w:drawing>
+      </w:r>
+      <w:r>
+        <w:rPr>
+          <w:lang w:val="en-US"/>
+        </w:rPr>
+        <w:t>First of all the Textures will be initialize</w:t>
+      </w:r>
+      <w:r>
+        <w:rPr>
+          <w:lang w:val="en-US"/>
+        </w:rPr>
+        <w:t>d with</w:t>
+      </w:r>
+      <w:r>
+        <w:rPr>
+          <w:lang w:val="en-US"/>
+        </w:rPr>
+        <w:t xml:space="preserve"> the </w:t>
+      </w:r>
+      <w:proofErr w:type="spellStart"/>
+      <w:proofErr w:type="gramStart"/>
+      <w:r>
+        <w:rPr>
+          <w:lang w:val="en-US"/>
+        </w:rPr>
+        <w:t>initMultitexturing</w:t>
+      </w:r>
+      <w:proofErr w:type="spellEnd"/>
+      <w:r>
+        <w:rPr>
+          <w:lang w:val="en-US"/>
+        </w:rPr>
+        <w:t>(</w:t>
+      </w:r>
+      <w:proofErr w:type="gramEnd"/>
+      <w:r>
+        <w:rPr>
+          <w:lang w:val="en-US"/>
+        </w:rPr>
+        <w:t>resources)</w:t>
+      </w:r>
+      <w:r>
+        <w:rPr>
+          <w:lang w:val="en-US"/>
+        </w:rPr>
+        <w:t xml:space="preserve"> Function. </w:t>
+      </w:r>
+      <w:r>
+        <w:rPr>
+          <w:lang w:val="en-US"/>
+        </w:rPr>
+        <w:br/>
+        <w:t>Afterwards during the creation of the Scene</w:t>
+      </w:r>
+      <w:r>
+        <w:rPr>
+          <w:lang w:val="en-US"/>
+        </w:rPr>
+        <w:t xml:space="preserve"> </w:t>
+      </w:r>
+      <w:r>
+        <w:rPr>
+          <w:lang w:val="en-US"/>
+        </w:rPr>
+        <w:t xml:space="preserve">Graph the Textures </w:t>
+      </w:r>
+      <w:proofErr w:type="gramStart"/>
+      <w:r>
+        <w:rPr>
+          <w:lang w:val="en-US"/>
+        </w:rPr>
+        <w:t>will be used</w:t>
+      </w:r>
+      <w:proofErr w:type="gramEnd"/>
+      <w:r>
+        <w:rPr>
+          <w:lang w:val="en-US"/>
+        </w:rPr>
+        <w:t xml:space="preserve"> for a new </w:t>
+      </w:r>
+      <w:proofErr w:type="spellStart"/>
+      <w:r>
+        <w:rPr>
+          <w:lang w:val="en-US"/>
+        </w:rPr>
+        <w:t>TextureSGNode</w:t>
+      </w:r>
+      <w:proofErr w:type="spellEnd"/>
+      <w:r>
+        <w:rPr>
+          <w:lang w:val="en-US"/>
+        </w:rPr>
+        <w:t>:</w:t>
+      </w:r>
+      <w:r>
+        <w:rPr>
+          <w:noProof/>
+          <w:lang w:val="en-US"/>
+        </w:rPr>
+        <w:t xml:space="preserve"> </w:t>
+      </w:r>
+    </w:p>
+    <w:p>
+      <w:pPr>
+        <w:rPr>
+          <w:lang w:val="en-US"/>
+        </w:rPr>
+      </w:pPr>
+      <w:r>
+        <w:rPr>
+          <w:noProof/>
+          <w:lang w:val="en-US"/>
+        </w:rPr>
+        <w:t>(</w:t>
+      </w:r>
+      <w:r>
+        <w:rPr>
+          <w:lang w:val="en-US"/>
+        </w:rPr>
+        <w:t xml:space="preserve">The </w:t>
+      </w:r>
+      <w:proofErr w:type="spellStart"/>
+      <w:r>
+        <w:rPr>
+          <w:lang w:val="en-US"/>
+        </w:rPr>
+        <w:t>Multitexuring</w:t>
+      </w:r>
+      <w:proofErr w:type="spellEnd"/>
+      <w:r>
+        <w:rPr>
+          <w:lang w:val="en-US"/>
+        </w:rPr>
+        <w:t xml:space="preserve"> </w:t>
+      </w:r>
+      <w:proofErr w:type="spellStart"/>
+      <w:r>
+        <w:rPr>
+          <w:lang w:val="en-US"/>
+        </w:rPr>
+        <w:t>shader</w:t>
+      </w:r>
+      <w:proofErr w:type="spellEnd"/>
+      <w:r>
+        <w:rPr>
+          <w:lang w:val="en-US"/>
+        </w:rPr>
+        <w:t xml:space="preserve"> needs 3 textures </w:t>
+      </w:r>
+      <w:proofErr w:type="spellStart"/>
+      <w:r>
+        <w:rPr>
+          <w:lang w:val="en-US"/>
+        </w:rPr>
+        <w:t>u_tex</w:t>
+      </w:r>
+      <w:proofErr w:type="spellEnd"/>
+      <w:r>
+        <w:rPr>
+          <w:lang w:val="en-US"/>
+        </w:rPr>
+        <w:t xml:space="preserve"> and u_</w:t>
+      </w:r>
+      <w:proofErr w:type="gramStart"/>
+      <w:r>
+        <w:rPr>
+          <w:lang w:val="en-US"/>
+        </w:rPr>
+        <w:t>tex2  main</w:t>
+      </w:r>
+      <w:proofErr w:type="gramEnd"/>
+      <w:r>
+        <w:rPr>
+          <w:lang w:val="en-US"/>
+        </w:rPr>
+        <w:t xml:space="preserve"> textures and u_tex3 as Alpha-Map. </w:t>
+      </w:r>
+      <w:r>
+        <w:rPr>
+          <w:lang w:val="en-US"/>
+        </w:rPr>
+        <w:t xml:space="preserve">It generates the Alpha-Value with </w:t>
+      </w:r>
+      <w:r>
+        <w:rPr>
+          <w:lang w:val="en-US"/>
+        </w:rPr>
+        <w:t>float c =</w:t>
+      </w:r>
+      <w:r>
+        <w:rPr>
+          <w:lang w:val="en-US"/>
+        </w:rPr>
+        <w:t xml:space="preserve"> </w:t>
+      </w:r>
+      <w:proofErr w:type="gramStart"/>
+      <w:r>
+        <w:rPr>
+          <w:lang w:val="en-US"/>
+        </w:rPr>
+        <w:t>texture2D(</w:t>
+      </w:r>
+      <w:proofErr w:type="gramEnd"/>
+      <w:r>
+        <w:rPr>
+          <w:lang w:val="en-US"/>
+        </w:rPr>
+        <w:t xml:space="preserve">u_tex3,v_texCoord).r </w:t>
+      </w:r>
+    </w:p>
+    <w:p>
+      <w:pPr>
+        <w:rPr>
+          <w:lang w:val="en-US"/>
+        </w:rPr>
+      </w:pPr>
+      <w:r>
+        <w:rPr>
+          <w:noProof/>
+        </w:rPr>
+        <w:drawing>
+          <wp:anchor distT="0" distB="0" distL="114300" distR="114300" simplePos="0" relativeHeight="251663360" behindDoc="0" locked="0" layoutInCell="1" allowOverlap="1" wp14:anchorId="3D54D5E8" wp14:editId="7A9EFD3E">
+            <wp:simplePos x="0" y="0"/>
+            <wp:positionH relativeFrom="margin">
+              <wp:posOffset>3453130</wp:posOffset>
+            </wp:positionH>
+            <wp:positionV relativeFrom="paragraph">
+              <wp:posOffset>492125</wp:posOffset>
+            </wp:positionV>
+            <wp:extent cx="2628900" cy="1360513"/>
+            <wp:effectExtent l="0" t="0" r="0" b="0"/>
+            <wp:wrapNone/>
+            <wp:docPr id="13" name="Grafik 13"/>
+            <wp:cNvGraphicFramePr>
+              <a:graphicFrameLocks xmlns:a="http://schemas.openxmlformats.org/drawingml/2006/main" noChangeAspect="1"/>
+            </wp:cNvGraphicFramePr>
+            <a:graphic xmlns:a="http://schemas.openxmlformats.org/drawingml/2006/main">
+              <a:graphicData uri="http://schemas.openxmlformats.org/drawingml/2006/picture">
+                <pic:pic xmlns:pic="http://schemas.openxmlformats.org/drawingml/2006/picture">
+                  <pic:nvPicPr>
+                    <pic:cNvPr id="1" name=""/>
+                    <pic:cNvPicPr/>
+                  </pic:nvPicPr>
+                  <pic:blipFill>
+                    <a:blip r:embed="rId21" cstate="print">
+                      <a:extLst>
+                        <a:ext uri="{28A0092B-C50C-407E-A947-70E740481C1C}">
+                          <a14:useLocalDpi xmlns:a14="http://schemas.microsoft.com/office/drawing/2010/main" val="0"/>
+                        </a:ext>
+                      </a:extLst>
+                    </a:blip>
+                    <a:stretch>
+                      <a:fillRect/>
+                    </a:stretch>
+                  </pic:blipFill>
+                  <pic:spPr>
+                    <a:xfrm>
+                      <a:off x="0" y="0"/>
+                      <a:ext cx="2628900" cy="1360513"/>
+                    </a:xfrm>
+                    <a:prstGeom prst="rect">
+                      <a:avLst/>
+                    </a:prstGeom>
+                  </pic:spPr>
+                </pic:pic>
+              </a:graphicData>
+            </a:graphic>
+            <wp14:sizeRelH relativeFrom="page">
+              <wp14:pctWidth>0</wp14:pctWidth>
+            </wp14:sizeRelH>
+            <wp14:sizeRelV relativeFrom="page">
+              <wp14:pctHeight>0</wp14:pctHeight>
+            </wp14:sizeRelV>
+          </wp:anchor>
+        </w:drawing>
+      </w:r>
+      <w:r>
+        <w:rPr>
+          <w:lang w:val="en-US"/>
+        </w:rPr>
+        <w:t xml:space="preserve">Afterwards the covering Texture will be multiplied with the Alpha value </w:t>
+      </w:r>
+      <w:proofErr w:type="spellStart"/>
+      <w:r>
+        <w:rPr>
+          <w:lang w:val="en-US"/>
+        </w:rPr>
+        <w:t>and than</w:t>
+      </w:r>
+      <w:proofErr w:type="spellEnd"/>
+      <w:r>
+        <w:rPr>
+          <w:lang w:val="en-US"/>
+        </w:rPr>
+        <w:t xml:space="preserve"> added to the basic texture: </w:t>
+      </w:r>
+      <w:proofErr w:type="spellStart"/>
+      <w:r>
+        <w:rPr>
+          <w:lang w:val="en-US"/>
+        </w:rPr>
+        <w:t>g</w:t>
+      </w:r>
+      <w:r>
+        <w:rPr>
+          <w:lang w:val="en-US"/>
+        </w:rPr>
+        <w:t>l_FragColor</w:t>
+      </w:r>
+      <w:proofErr w:type="spellEnd"/>
+      <w:r>
+        <w:rPr>
+          <w:lang w:val="en-US"/>
+        </w:rPr>
+        <w:t>=</w:t>
+      </w:r>
+      <w:proofErr w:type="gramStart"/>
+      <w:r>
+        <w:rPr>
+          <w:lang w:val="en-US"/>
+        </w:rPr>
+        <w:t>texture2D(</w:t>
+      </w:r>
+      <w:proofErr w:type="spellStart"/>
+      <w:proofErr w:type="gramEnd"/>
+      <w:r>
+        <w:rPr>
+          <w:lang w:val="en-US"/>
+        </w:rPr>
+        <w:t>u_tex,v_texCoord</w:t>
+      </w:r>
+      <w:proofErr w:type="spellEnd"/>
+      <w:r>
+        <w:rPr>
+          <w:lang w:val="en-US"/>
+        </w:rPr>
+        <w:t>)*c</w:t>
+      </w:r>
+      <w:r>
+        <w:rPr>
+          <w:lang w:val="en-US"/>
+        </w:rPr>
+        <w:t xml:space="preserve"> </w:t>
+      </w:r>
+      <w:r>
+        <w:rPr>
+          <w:lang w:val="en-US"/>
+        </w:rPr>
+        <w:t>+texture2D(u_tex2,v_texCoord);</w:t>
       </w:r>
     </w:p>
     <w:p>
@@ -1005,7 +1945,7 @@
       </w:pPr>
     </w:p>
     <w:sectPr>
-      <w:headerReference w:type="default" r:id="rId14"/>
+      <w:headerReference w:type="default" r:id="rId22"/>
       <w:pgSz w:w="11906" w:h="16838"/>
       <w:pgMar w:top="1417" w:right="1417" w:bottom="1134" w:left="1417" w:header="708" w:footer="708" w:gutter="0"/>
       <w:cols w:space="708"/>
@@ -1086,17 +2026,16 @@
       </w:rPr>
       <w:t xml:space="preserve">Computer </w:t>
     </w:r>
-    <w:proofErr w:type="spellStart"/>
     <w:r>
       <w:rPr>
         <w:b/>
         <w:bCs/>
         <w:sz w:val="28"/>
         <w:szCs w:val="28"/>
+        <w:lang w:val="en-US"/>
       </w:rPr>
       <w:t>Graphic</w:t>
     </w:r>
-    <w:proofErr w:type="spellEnd"/>
   </w:p>
   <w:p>
     <w:pPr>

</xml_diff>

<commit_message>
add Tab key (camera change)
still missing: documentation Ilumination, animated camera
(free camera flight with area animation already implementet)
</commit_message>
<xml_diff>
--- a/documentation.docx
+++ b/documentation.docx
@@ -919,8 +919,6 @@
         </w:rPr>
         <w:t>Spotlight</w:t>
       </w:r>
-      <w:bookmarkStart w:id="0" w:name="_GoBack"/>
-      <w:bookmarkEnd w:id="0"/>
     </w:p>
     <w:p>
       <w:pPr>
@@ -1939,10 +1937,40 @@
     </w:p>
     <w:p>
       <w:pPr>
-        <w:rPr>
-          <w:lang w:val="en-US"/>
-        </w:rPr>
-      </w:pPr>
+        <w:pStyle w:val="berschrift1"/>
+        <w:rPr>
+          <w:lang w:val="en-US"/>
+        </w:rPr>
+      </w:pPr>
+      <w:r>
+        <w:rPr>
+          <w:lang w:val="en-US"/>
+        </w:rPr>
+        <w:lastRenderedPageBreak/>
+        <w:t>Keyboard</w:t>
+      </w:r>
+    </w:p>
+    <w:p>
+      <w:pPr>
+        <w:rPr>
+          <w:lang w:val="en-US"/>
+        </w:rPr>
+      </w:pPr>
+      <w:bookmarkStart w:id="0" w:name="_GoBack"/>
+      <w:r>
+        <w:rPr>
+          <w:lang w:val="en-US"/>
+        </w:rPr>
+        <w:t>Tab = change between free and animated Camera flight</w:t>
+      </w:r>
+      <w:r>
+        <w:rPr>
+          <w:lang w:val="en-US"/>
+        </w:rPr>
+        <w:br/>
+        <w:t xml:space="preserve">up/down = moving forward/backwards </w:t>
+      </w:r>
+      <w:bookmarkEnd w:id="0"/>
     </w:p>
     <w:sectPr>
       <w:headerReference w:type="default" r:id="rId22"/>

</xml_diff>

<commit_message>
added spot light, fixed moving light source
</commit_message>
<xml_diff>
--- a/documentation.docx
+++ b/documentation.docx
@@ -1,6 +1,6 @@
 
 <file path=word/document.xml><?xml version="1.0" encoding="utf-8"?>
-<w:document xmlns:wpc="http://schemas.microsoft.com/office/word/2010/wordprocessingCanvas" xmlns:mc="http://schemas.openxmlformats.org/markup-compatibility/2006" xmlns:o="urn:schemas-microsoft-com:office:office" xmlns:r="http://schemas.openxmlformats.org/officeDocument/2006/relationships" xmlns:m="http://schemas.openxmlformats.org/officeDocument/2006/math" xmlns:v="urn:schemas-microsoft-com:vml" xmlns:wp14="http://schemas.microsoft.com/office/word/2010/wordprocessingDrawing" xmlns:wp="http://schemas.openxmlformats.org/drawingml/2006/wordprocessingDrawing" xmlns:w10="urn:schemas-microsoft-com:office:word" xmlns:w="http://schemas.openxmlformats.org/wordprocessingml/2006/main" xmlns:w14="http://schemas.microsoft.com/office/word/2010/wordml" xmlns:w15="http://schemas.microsoft.com/office/word/2012/wordml" xmlns:wpg="http://schemas.microsoft.com/office/word/2010/wordprocessingGroup" xmlns:wpi="http://schemas.microsoft.com/office/word/2010/wordprocessingInk" xmlns:wne="http://schemas.microsoft.com/office/word/2006/wordml" xmlns:wps="http://schemas.microsoft.com/office/word/2010/wordprocessingShape" mc:Ignorable="w14 w15 wp14">
+<w:document xmlns:wpc="http://schemas.microsoft.com/office/word/2010/wordprocessingCanvas" xmlns:cx="http://schemas.microsoft.com/office/drawing/2014/chartex" xmlns:cx1="http://schemas.microsoft.com/office/drawing/2015/9/8/chartex" xmlns:cx2="http://schemas.microsoft.com/office/drawing/2015/10/21/chartex" xmlns:mc="http://schemas.openxmlformats.org/markup-compatibility/2006" xmlns:o="urn:schemas-microsoft-com:office:office" xmlns:r="http://schemas.openxmlformats.org/officeDocument/2006/relationships" xmlns:m="http://schemas.openxmlformats.org/officeDocument/2006/math" xmlns:v="urn:schemas-microsoft-com:vml" xmlns:wp14="http://schemas.microsoft.com/office/word/2010/wordprocessingDrawing" xmlns:wp="http://schemas.openxmlformats.org/drawingml/2006/wordprocessingDrawing" xmlns:w10="urn:schemas-microsoft-com:office:word" xmlns:w="http://schemas.openxmlformats.org/wordprocessingml/2006/main" xmlns:w14="http://schemas.microsoft.com/office/word/2010/wordml" xmlns:w15="http://schemas.microsoft.com/office/word/2012/wordml" xmlns:w16se="http://schemas.microsoft.com/office/word/2015/wordml/symex" xmlns:wpg="http://schemas.microsoft.com/office/word/2010/wordprocessingGroup" xmlns:wpi="http://schemas.microsoft.com/office/word/2010/wordprocessingInk" xmlns:wne="http://schemas.microsoft.com/office/word/2006/wordml" xmlns:wps="http://schemas.microsoft.com/office/word/2010/wordprocessingShape" mc:Ignorable="w14 w15 w16se wp14">
   <w:body>
     <w:p>
       <w:pPr>
@@ -12,6 +12,7 @@
       <w:r>
         <w:rPr>
           <w:noProof/>
+          <w:lang w:val="de-AT" w:eastAsia="de-AT"/>
         </w:rPr>
         <w:drawing>
           <wp:anchor distT="0" distB="0" distL="114300" distR="114300" simplePos="0" relativeHeight="251662336" behindDoc="1" locked="0" layoutInCell="1" allowOverlap="1" wp14:anchorId="094EFAC6" wp14:editId="35F72CB0">
@@ -207,6 +208,7 @@
       <w:r>
         <w:rPr>
           <w:noProof/>
+          <w:lang w:val="de-AT" w:eastAsia="de-AT"/>
         </w:rPr>
         <w:drawing>
           <wp:inline distT="0" distB="0" distL="0" distR="0" wp14:anchorId="75AE53DE" wp14:editId="3566DE59">
@@ -260,6 +262,7 @@
       <w:r>
         <w:rPr>
           <w:noProof/>
+          <w:lang w:val="de-AT" w:eastAsia="de-AT"/>
         </w:rPr>
         <w:drawing>
           <wp:inline distT="0" distB="0" distL="0" distR="0" wp14:anchorId="42A08DF7" wp14:editId="715CFBB6">
@@ -372,6 +375,7 @@
       <w:r>
         <w:rPr>
           <w:noProof/>
+          <w:lang w:val="de-AT" w:eastAsia="de-AT"/>
         </w:rPr>
         <w:drawing>
           <wp:inline distT="0" distB="0" distL="0" distR="0" wp14:anchorId="66247B0F" wp14:editId="190773A5">
@@ -419,6 +423,7 @@
       <w:r>
         <w:rPr>
           <w:noProof/>
+          <w:lang w:val="de-AT" w:eastAsia="de-AT"/>
         </w:rPr>
         <w:drawing>
           <wp:inline distT="0" distB="0" distL="0" distR="0" wp14:anchorId="1F7A5A91" wp14:editId="7BD17263">
@@ -501,14 +506,7 @@
         <w:rPr>
           <w:lang w:val="en-US"/>
         </w:rPr>
-        <w:t xml:space="preserve">the nodes with the corresponding Material. The Material </w:t>
-      </w:r>
-      <w:proofErr w:type="gramStart"/>
-      <w:r>
-        <w:rPr>
-          <w:lang w:val="en-US"/>
-        </w:rPr>
-        <w:t>is either set manually or stored within the resources</w:t>
+        <w:t>the nodes with the corresponding Material. The Material is either set manually or stored within the resources</w:t>
       </w:r>
       <w:r>
         <w:rPr>
@@ -522,7 +520,6 @@
         </w:rPr>
         <w:t>(example)</w:t>
       </w:r>
-      <w:proofErr w:type="gramEnd"/>
       <w:r>
         <w:rPr>
           <w:lang w:val="en-US"/>
@@ -540,6 +537,7 @@
       <w:r>
         <w:rPr>
           <w:noProof/>
+          <w:lang w:val="de-AT" w:eastAsia="de-AT"/>
         </w:rPr>
         <w:lastRenderedPageBreak/>
         <w:drawing>
@@ -609,6 +607,7 @@
       <w:r>
         <w:rPr>
           <w:noProof/>
+          <w:lang w:val="de-AT" w:eastAsia="de-AT"/>
         </w:rPr>
         <w:drawing>
           <wp:anchor distT="0" distB="0" distL="114300" distR="114300" simplePos="0" relativeHeight="251658240" behindDoc="1" locked="0" layoutInCell="1" allowOverlap="1" wp14:anchorId="5B64CF6C" wp14:editId="45764D3B">
@@ -683,6 +682,7 @@
       <w:r>
         <w:rPr>
           <w:noProof/>
+          <w:lang w:val="de-AT" w:eastAsia="de-AT"/>
         </w:rPr>
         <w:drawing>
           <wp:inline distT="0" distB="0" distL="0" distR="0" wp14:anchorId="667DB8F5" wp14:editId="002D77C2">
@@ -742,6 +742,8 @@
           <w:lang w:val="en-US"/>
         </w:rPr>
       </w:pPr>
+      <w:bookmarkStart w:id="0" w:name="_GoBack"/>
+      <w:bookmarkEnd w:id="0"/>
     </w:p>
     <w:p>
       <w:pPr>
@@ -767,21 +769,7 @@
         <w:rPr>
           <w:lang w:val="en-US"/>
         </w:rPr>
-        <w:t xml:space="preserve">The Textures will be loaded in the load Resource </w:t>
-      </w:r>
-      <w:proofErr w:type="gramStart"/>
-      <w:r>
-        <w:rPr>
-          <w:lang w:val="en-US"/>
-        </w:rPr>
-        <w:t>function,</w:t>
-      </w:r>
-      <w:proofErr w:type="gramEnd"/>
-      <w:r>
-        <w:rPr>
-          <w:lang w:val="en-US"/>
-        </w:rPr>
-        <w:t xml:space="preserve"> afterwards we can apply the Textures to by creating an </w:t>
+        <w:t xml:space="preserve">The Textures will be loaded in the load Resource function, afterwards we can apply the Textures to by creating an </w:t>
       </w:r>
       <w:proofErr w:type="spellStart"/>
       <w:r>
@@ -802,21 +790,7 @@
           <w:lang w:val="en-US"/>
         </w:rPr>
         <w:br/>
-        <w:t>(</w:t>
-      </w:r>
-      <w:proofErr w:type="gramStart"/>
-      <w:r>
-        <w:rPr>
-          <w:lang w:val="en-US"/>
-        </w:rPr>
-        <w:t>all</w:t>
-      </w:r>
-      <w:proofErr w:type="gramEnd"/>
-      <w:r>
-        <w:rPr>
-          <w:lang w:val="en-US"/>
-        </w:rPr>
-        <w:t xml:space="preserve"> nodes except the water and the kitchen Table have a Texture applied with </w:t>
+        <w:t xml:space="preserve">(all nodes except the water and the kitchen Table have a Texture applied with </w:t>
       </w:r>
       <w:proofErr w:type="spellStart"/>
       <w:r>
@@ -842,6 +816,7 @@
       <w:r>
         <w:rPr>
           <w:noProof/>
+          <w:lang w:val="de-AT" w:eastAsia="de-AT"/>
         </w:rPr>
         <w:drawing>
           <wp:inline distT="0" distB="0" distL="0" distR="0" wp14:anchorId="6487CC24" wp14:editId="48AF6ED9">
@@ -938,6 +913,7 @@
       <w:r>
         <w:rPr>
           <w:noProof/>
+          <w:lang w:val="de-AT" w:eastAsia="de-AT"/>
         </w:rPr>
         <w:drawing>
           <wp:anchor distT="0" distB="0" distL="114300" distR="114300" simplePos="0" relativeHeight="251661312" behindDoc="1" locked="0" layoutInCell="1" allowOverlap="1" wp14:anchorId="6CCF2444" wp14:editId="61AF3641">
@@ -1058,21 +1034,7 @@
         <w:rPr>
           <w:lang w:val="en-US"/>
         </w:rPr>
-        <w:t xml:space="preserve"> </w:t>
-      </w:r>
-      <w:proofErr w:type="gramStart"/>
-      <w:r>
-        <w:rPr>
-          <w:lang w:val="en-US"/>
-        </w:rPr>
-        <w:t>transparency</w:t>
-      </w:r>
-      <w:proofErr w:type="gramEnd"/>
-      <w:r>
-        <w:rPr>
-          <w:lang w:val="en-US"/>
-        </w:rPr>
-        <w:t xml:space="preserve"> are </w:t>
+        <w:t xml:space="preserve"> transparency are </w:t>
       </w:r>
       <w:r>
         <w:rPr>
@@ -1139,6 +1101,7 @@
       <w:r>
         <w:rPr>
           <w:noProof/>
+          <w:lang w:val="de-AT" w:eastAsia="de-AT"/>
         </w:rPr>
         <w:drawing>
           <wp:anchor distT="0" distB="0" distL="114300" distR="114300" simplePos="0" relativeHeight="251660288" behindDoc="1" locked="0" layoutInCell="1" allowOverlap="1" wp14:anchorId="6C5AC51C" wp14:editId="7148B416">
@@ -1227,6 +1190,7 @@
       <w:r>
         <w:rPr>
           <w:noProof/>
+          <w:lang w:val="de-AT" w:eastAsia="de-AT"/>
         </w:rPr>
         <w:drawing>
           <wp:inline distT="0" distB="0" distL="0" distR="0" wp14:anchorId="1A48512B" wp14:editId="635E9A30">
@@ -1305,6 +1269,7 @@
       <w:r>
         <w:rPr>
           <w:noProof/>
+          <w:lang w:val="de-AT" w:eastAsia="de-AT"/>
         </w:rPr>
         <w:drawing>
           <wp:inline distT="0" distB="0" distL="0" distR="0" wp14:anchorId="7E946EFB" wp14:editId="1F7293B0">
@@ -1398,21 +1363,7 @@
         <w:rPr>
           <w:lang w:val="en-US"/>
         </w:rPr>
-        <w:t xml:space="preserve"> moves we reduce the life by one. If the life reaches </w:t>
-      </w:r>
-      <w:proofErr w:type="gramStart"/>
-      <w:r>
-        <w:rPr>
-          <w:lang w:val="en-US"/>
-        </w:rPr>
-        <w:t>0</w:t>
-      </w:r>
-      <w:proofErr w:type="gramEnd"/>
-      <w:r>
-        <w:rPr>
-          <w:lang w:val="en-US"/>
-        </w:rPr>
-        <w:t xml:space="preserve"> we will refresh the particle with a new life </w:t>
+        <w:t xml:space="preserve"> moves we reduce the life by one. If the life reaches 0 we will refresh the particle with a new life </w:t>
       </w:r>
       <w:r>
         <w:rPr>
@@ -1456,6 +1407,7 @@
       <w:r>
         <w:rPr>
           <w:noProof/>
+          <w:lang w:val="de-AT" w:eastAsia="de-AT"/>
         </w:rPr>
         <w:drawing>
           <wp:inline distT="0" distB="0" distL="0" distR="0" wp14:anchorId="176704F2" wp14:editId="663569D0">
@@ -1520,6 +1472,7 @@
       <w:r>
         <w:rPr>
           <w:noProof/>
+          <w:lang w:val="de-AT" w:eastAsia="de-AT"/>
         </w:rPr>
         <w:drawing>
           <wp:anchor distT="0" distB="0" distL="114300" distR="114300" simplePos="0" relativeHeight="251657215" behindDoc="1" locked="0" layoutInCell="1" allowOverlap="1" wp14:anchorId="6346040B" wp14:editId="10160DEA">
@@ -1589,7 +1542,19 @@
         <w:rPr>
           <w:lang w:val="en-US"/>
         </w:rPr>
-        <w:t>First of all the Textures will be initialize</w:t>
+        <w:t>First of all</w:t>
+      </w:r>
+      <w:r>
+        <w:rPr>
+          <w:lang w:val="en-US"/>
+        </w:rPr>
+        <w:t>,</w:t>
+      </w:r>
+      <w:r>
+        <w:rPr>
+          <w:lang w:val="en-US"/>
+        </w:rPr>
+        <w:t xml:space="preserve"> the Textures will be initialize</w:t>
       </w:r>
       <w:r>
         <w:rPr>
@@ -1604,7 +1569,6 @@
         <w:t xml:space="preserve"> the </w:t>
       </w:r>
       <w:proofErr w:type="spellStart"/>
-      <w:proofErr w:type="gramStart"/>
       <w:r>
         <w:rPr>
           <w:lang w:val="en-US"/>
@@ -1616,14 +1580,7 @@
         <w:rPr>
           <w:lang w:val="en-US"/>
         </w:rPr>
-        <w:t>(</w:t>
-      </w:r>
-      <w:proofErr w:type="gramEnd"/>
-      <w:r>
-        <w:rPr>
-          <w:lang w:val="en-US"/>
-        </w:rPr>
-        <w:t>resources)</w:t>
+        <w:t>(resources)</w:t>
       </w:r>
       <w:r>
         <w:rPr>
@@ -1648,161 +1605,148 @@
         <w:rPr>
           <w:lang w:val="en-US"/>
         </w:rPr>
-        <w:t xml:space="preserve">Graph the Textures </w:t>
+        <w:t xml:space="preserve">Graph the Textures will be used for a new </w:t>
+      </w:r>
+      <w:proofErr w:type="spellStart"/>
+      <w:r>
+        <w:rPr>
+          <w:lang w:val="en-US"/>
+        </w:rPr>
+        <w:t>TextureSGNode</w:t>
+      </w:r>
+      <w:proofErr w:type="spellEnd"/>
+      <w:r>
+        <w:rPr>
+          <w:lang w:val="en-US"/>
+        </w:rPr>
+        <w:t>:</w:t>
+      </w:r>
+      <w:r>
+        <w:rPr>
+          <w:noProof/>
+          <w:lang w:val="en-US"/>
+        </w:rPr>
+        <w:t xml:space="preserve"> </w:t>
+      </w:r>
+    </w:p>
+    <w:p>
+      <w:pPr>
+        <w:rPr>
+          <w:lang w:val="en-US"/>
+        </w:rPr>
+      </w:pPr>
+      <w:r>
+        <w:rPr>
+          <w:noProof/>
+          <w:lang w:val="en-US"/>
+        </w:rPr>
+        <w:t>(</w:t>
+      </w:r>
+      <w:r>
+        <w:rPr>
+          <w:lang w:val="en-US"/>
+        </w:rPr>
+        <w:t xml:space="preserve">The </w:t>
+      </w:r>
+      <w:proofErr w:type="spellStart"/>
+      <w:r>
+        <w:rPr>
+          <w:lang w:val="en-US"/>
+        </w:rPr>
+        <w:t>Multitexuring</w:t>
+      </w:r>
+      <w:proofErr w:type="spellEnd"/>
+      <w:r>
+        <w:rPr>
+          <w:lang w:val="en-US"/>
+        </w:rPr>
+        <w:t xml:space="preserve"> </w:t>
+      </w:r>
+      <w:proofErr w:type="spellStart"/>
+      <w:r>
+        <w:rPr>
+          <w:lang w:val="en-US"/>
+        </w:rPr>
+        <w:t>shader</w:t>
+      </w:r>
+      <w:proofErr w:type="spellEnd"/>
+      <w:r>
+        <w:rPr>
+          <w:lang w:val="en-US"/>
+        </w:rPr>
+        <w:t xml:space="preserve"> needs 3 textures </w:t>
+      </w:r>
+      <w:proofErr w:type="spellStart"/>
+      <w:r>
+        <w:rPr>
+          <w:lang w:val="en-US"/>
+        </w:rPr>
+        <w:t>u_tex</w:t>
+      </w:r>
+      <w:proofErr w:type="spellEnd"/>
+      <w:r>
+        <w:rPr>
+          <w:lang w:val="en-US"/>
+        </w:rPr>
+        <w:t xml:space="preserve"> and u_tex</w:t>
       </w:r>
       <w:proofErr w:type="gramStart"/>
       <w:r>
         <w:rPr>
           <w:lang w:val="en-US"/>
         </w:rPr>
-        <w:t>will be used</w:t>
+        <w:t>2  main</w:t>
       </w:r>
       <w:proofErr w:type="gramEnd"/>
       <w:r>
         <w:rPr>
           <w:lang w:val="en-US"/>
         </w:rPr>
-        <w:t xml:space="preserve"> for a new </w:t>
-      </w:r>
-      <w:proofErr w:type="spellStart"/>
-      <w:r>
-        <w:rPr>
-          <w:lang w:val="en-US"/>
-        </w:rPr>
-        <w:t>TextureSGNode</w:t>
-      </w:r>
-      <w:proofErr w:type="spellEnd"/>
-      <w:r>
-        <w:rPr>
-          <w:lang w:val="en-US"/>
-        </w:rPr>
-        <w:t>:</w:t>
-      </w:r>
+        <w:t xml:space="preserve"> textures and u_tex3 as Alpha-Map. </w:t>
+      </w:r>
+      <w:r>
+        <w:rPr>
+          <w:lang w:val="en-US"/>
+        </w:rPr>
+        <w:t xml:space="preserve">It generates the Alpha-Value with </w:t>
+      </w:r>
+      <w:r>
+        <w:rPr>
+          <w:lang w:val="en-US"/>
+        </w:rPr>
+        <w:t>float c =</w:t>
+      </w:r>
+      <w:r>
+        <w:rPr>
+          <w:lang w:val="en-US"/>
+        </w:rPr>
+        <w:t xml:space="preserve"> texture2D(u_tex</w:t>
+      </w:r>
+      <w:proofErr w:type="gramStart"/>
+      <w:r>
+        <w:rPr>
+          <w:lang w:val="en-US"/>
+        </w:rPr>
+        <w:t>3,v</w:t>
+      </w:r>
+      <w:proofErr w:type="gramEnd"/>
+      <w:r>
+        <w:rPr>
+          <w:lang w:val="en-US"/>
+        </w:rPr>
+        <w:t xml:space="preserve">_texCoord).r </w:t>
+      </w:r>
+    </w:p>
+    <w:p>
+      <w:pPr>
+        <w:rPr>
+          <w:lang w:val="en-US"/>
+        </w:rPr>
+      </w:pPr>
       <w:r>
         <w:rPr>
           <w:noProof/>
-          <w:lang w:val="en-US"/>
-        </w:rPr>
-        <w:t xml:space="preserve"> </w:t>
-      </w:r>
-    </w:p>
-    <w:p>
-      <w:pPr>
-        <w:rPr>
-          <w:lang w:val="en-US"/>
-        </w:rPr>
-      </w:pPr>
-      <w:r>
-        <w:rPr>
-          <w:noProof/>
-          <w:lang w:val="en-US"/>
-        </w:rPr>
-        <w:t>(</w:t>
-      </w:r>
-      <w:r>
-        <w:rPr>
-          <w:lang w:val="en-US"/>
-        </w:rPr>
-        <w:t xml:space="preserve">The </w:t>
-      </w:r>
-      <w:proofErr w:type="spellStart"/>
-      <w:r>
-        <w:rPr>
-          <w:lang w:val="en-US"/>
-        </w:rPr>
-        <w:t>Multitexuring</w:t>
-      </w:r>
-      <w:proofErr w:type="spellEnd"/>
-      <w:r>
-        <w:rPr>
-          <w:lang w:val="en-US"/>
-        </w:rPr>
-        <w:t xml:space="preserve"> </w:t>
-      </w:r>
-      <w:proofErr w:type="spellStart"/>
-      <w:r>
-        <w:rPr>
-          <w:lang w:val="en-US"/>
-        </w:rPr>
-        <w:t>shader</w:t>
-      </w:r>
-      <w:proofErr w:type="spellEnd"/>
-      <w:r>
-        <w:rPr>
-          <w:lang w:val="en-US"/>
-        </w:rPr>
-        <w:t xml:space="preserve"> needs 3 textures </w:t>
-      </w:r>
-      <w:proofErr w:type="spellStart"/>
-      <w:r>
-        <w:rPr>
-          <w:lang w:val="en-US"/>
-        </w:rPr>
-        <w:t>u_tex</w:t>
-      </w:r>
-      <w:proofErr w:type="spellEnd"/>
-      <w:r>
-        <w:rPr>
-          <w:lang w:val="en-US"/>
-        </w:rPr>
-        <w:t xml:space="preserve"> and u_</w:t>
-      </w:r>
-      <w:proofErr w:type="gramStart"/>
-      <w:r>
-        <w:rPr>
-          <w:lang w:val="en-US"/>
-        </w:rPr>
-        <w:t>tex2  main</w:t>
-      </w:r>
-      <w:proofErr w:type="gramEnd"/>
-      <w:r>
-        <w:rPr>
-          <w:lang w:val="en-US"/>
-        </w:rPr>
-        <w:t xml:space="preserve"> textures and u_tex3 as Alpha-Map. </w:t>
-      </w:r>
-      <w:r>
-        <w:rPr>
-          <w:lang w:val="en-US"/>
-        </w:rPr>
-        <w:t xml:space="preserve">It generates the Alpha-Value with </w:t>
-      </w:r>
-      <w:r>
-        <w:rPr>
-          <w:lang w:val="en-US"/>
-        </w:rPr>
-        <w:t>float c =</w:t>
-      </w:r>
-      <w:r>
-        <w:rPr>
-          <w:lang w:val="en-US"/>
-        </w:rPr>
-        <w:t xml:space="preserve"> </w:t>
-      </w:r>
-      <w:proofErr w:type="gramStart"/>
-      <w:r>
-        <w:rPr>
-          <w:lang w:val="en-US"/>
-        </w:rPr>
-        <w:t>texture2D(</w:t>
-      </w:r>
-      <w:proofErr w:type="gramEnd"/>
-      <w:r>
-        <w:rPr>
-          <w:lang w:val="en-US"/>
-        </w:rPr>
-        <w:t xml:space="preserve">u_tex3,v_texCoord).r </w:t>
-      </w:r>
-    </w:p>
-    <w:p>
-      <w:pPr>
-        <w:rPr>
-          <w:lang w:val="en-US"/>
-        </w:rPr>
-      </w:pPr>
-      <w:r>
-        <w:rPr>
-          <w:noProof/>
+          <w:lang w:val="de-AT" w:eastAsia="de-AT"/>
         </w:rPr>
         <w:drawing>
           <wp:anchor distT="0" distB="0" distL="114300" distR="114300" simplePos="0" relativeHeight="251663360" behindDoc="0" locked="0" layoutInCell="1" allowOverlap="1" wp14:anchorId="3D54D5E8" wp14:editId="7A9EFD3E">
@@ -1898,22 +1842,28 @@
         <w:rPr>
           <w:lang w:val="en-US"/>
         </w:rPr>
-        <w:t>=</w:t>
+        <w:t>=texture2D(</w:t>
+      </w:r>
+      <w:proofErr w:type="spellStart"/>
+      <w:r>
+        <w:rPr>
+          <w:lang w:val="en-US"/>
+        </w:rPr>
+        <w:t>u_</w:t>
       </w:r>
       <w:proofErr w:type="gramStart"/>
       <w:r>
         <w:rPr>
           <w:lang w:val="en-US"/>
         </w:rPr>
-        <w:t>texture2D(</w:t>
-      </w:r>
-      <w:proofErr w:type="spellStart"/>
+        <w:t>tex,v</w:t>
+      </w:r>
       <w:proofErr w:type="gramEnd"/>
       <w:r>
         <w:rPr>
           <w:lang w:val="en-US"/>
         </w:rPr>
-        <w:t>u_tex,v_texCoord</w:t>
+        <w:t>_texCoord</w:t>
       </w:r>
       <w:proofErr w:type="spellEnd"/>
       <w:r>
@@ -1947,16 +1897,16 @@
           <w:lang w:val="en-US"/>
         </w:rPr>
         <w:lastRenderedPageBreak/>
-        <w:t>Keyboard</w:t>
-      </w:r>
-    </w:p>
-    <w:p>
-      <w:pPr>
-        <w:rPr>
-          <w:lang w:val="en-US"/>
-        </w:rPr>
-      </w:pPr>
-      <w:bookmarkStart w:id="0" w:name="_GoBack"/>
+        <w:t>Movement</w:t>
+      </w:r>
+    </w:p>
+    <w:p>
+      <w:pPr>
+        <w:spacing w:after="0"/>
+        <w:rPr>
+          <w:lang w:val="en-US"/>
+        </w:rPr>
+      </w:pPr>
       <w:r>
         <w:rPr>
           <w:lang w:val="en-US"/>
@@ -1970,7 +1920,20 @@
         <w:br/>
         <w:t xml:space="preserve">up/down = moving forward/backwards </w:t>
       </w:r>
-      <w:bookmarkEnd w:id="0"/>
+    </w:p>
+    <w:p>
+      <w:pPr>
+        <w:spacing w:after="0"/>
+        <w:rPr>
+          <w:lang w:val="en-US"/>
+        </w:rPr>
+      </w:pPr>
+      <w:r>
+        <w:rPr>
+          <w:lang w:val="en-US"/>
+        </w:rPr>
+        <w:t>Mouse = change camera pitch and yaw</w:t>
+      </w:r>
     </w:p>
     <w:sectPr>
       <w:headerReference w:type="default" r:id="rId22"/>
@@ -1984,7 +1947,7 @@
 </file>
 
 <file path=word/endnotes.xml><?xml version="1.0" encoding="utf-8"?>
-<w:endnotes xmlns:wpc="http://schemas.microsoft.com/office/word/2010/wordprocessingCanvas" xmlns:mc="http://schemas.openxmlformats.org/markup-compatibility/2006" xmlns:o="urn:schemas-microsoft-com:office:office" xmlns:r="http://schemas.openxmlformats.org/officeDocument/2006/relationships" xmlns:m="http://schemas.openxmlformats.org/officeDocument/2006/math" xmlns:v="urn:schemas-microsoft-com:vml" xmlns:wp14="http://schemas.microsoft.com/office/word/2010/wordprocessingDrawing" xmlns:wp="http://schemas.openxmlformats.org/drawingml/2006/wordprocessingDrawing" xmlns:w10="urn:schemas-microsoft-com:office:word" xmlns:w="http://schemas.openxmlformats.org/wordprocessingml/2006/main" xmlns:w14="http://schemas.microsoft.com/office/word/2010/wordml" xmlns:w15="http://schemas.microsoft.com/office/word/2012/wordml" xmlns:wpg="http://schemas.microsoft.com/office/word/2010/wordprocessingGroup" xmlns:wpi="http://schemas.microsoft.com/office/word/2010/wordprocessingInk" xmlns:wne="http://schemas.microsoft.com/office/word/2006/wordml" xmlns:wps="http://schemas.microsoft.com/office/word/2010/wordprocessingShape" mc:Ignorable="w14 w15 wp14">
+<w:endnotes xmlns:wpc="http://schemas.microsoft.com/office/word/2010/wordprocessingCanvas" xmlns:cx="http://schemas.microsoft.com/office/drawing/2014/chartex" xmlns:cx1="http://schemas.microsoft.com/office/drawing/2015/9/8/chartex" xmlns:cx2="http://schemas.microsoft.com/office/drawing/2015/10/21/chartex" xmlns:mc="http://schemas.openxmlformats.org/markup-compatibility/2006" xmlns:o="urn:schemas-microsoft-com:office:office" xmlns:r="http://schemas.openxmlformats.org/officeDocument/2006/relationships" xmlns:m="http://schemas.openxmlformats.org/officeDocument/2006/math" xmlns:v="urn:schemas-microsoft-com:vml" xmlns:wp14="http://schemas.microsoft.com/office/word/2010/wordprocessingDrawing" xmlns:wp="http://schemas.openxmlformats.org/drawingml/2006/wordprocessingDrawing" xmlns:w10="urn:schemas-microsoft-com:office:word" xmlns:w="http://schemas.openxmlformats.org/wordprocessingml/2006/main" xmlns:w14="http://schemas.microsoft.com/office/word/2010/wordml" xmlns:w15="http://schemas.microsoft.com/office/word/2012/wordml" xmlns:w16se="http://schemas.microsoft.com/office/word/2015/wordml/symex" xmlns:wpg="http://schemas.microsoft.com/office/word/2010/wordprocessingGroup" xmlns:wpi="http://schemas.microsoft.com/office/word/2010/wordprocessingInk" xmlns:wne="http://schemas.microsoft.com/office/word/2006/wordml" xmlns:wps="http://schemas.microsoft.com/office/word/2010/wordprocessingShape" mc:Ignorable="w14 w15 w16se wp14">
   <w:endnote w:type="separator" w:id="-1">
     <w:p>
       <w:pPr>
@@ -2009,7 +1972,7 @@
 </file>
 
 <file path=word/footnotes.xml><?xml version="1.0" encoding="utf-8"?>
-<w:footnotes xmlns:wpc="http://schemas.microsoft.com/office/word/2010/wordprocessingCanvas" xmlns:mc="http://schemas.openxmlformats.org/markup-compatibility/2006" xmlns:o="urn:schemas-microsoft-com:office:office" xmlns:r="http://schemas.openxmlformats.org/officeDocument/2006/relationships" xmlns:m="http://schemas.openxmlformats.org/officeDocument/2006/math" xmlns:v="urn:schemas-microsoft-com:vml" xmlns:wp14="http://schemas.microsoft.com/office/word/2010/wordprocessingDrawing" xmlns:wp="http://schemas.openxmlformats.org/drawingml/2006/wordprocessingDrawing" xmlns:w10="urn:schemas-microsoft-com:office:word" xmlns:w="http://schemas.openxmlformats.org/wordprocessingml/2006/main" xmlns:w14="http://schemas.microsoft.com/office/word/2010/wordml" xmlns:w15="http://schemas.microsoft.com/office/word/2012/wordml" xmlns:wpg="http://schemas.microsoft.com/office/word/2010/wordprocessingGroup" xmlns:wpi="http://schemas.microsoft.com/office/word/2010/wordprocessingInk" xmlns:wne="http://schemas.microsoft.com/office/word/2006/wordml" xmlns:wps="http://schemas.microsoft.com/office/word/2010/wordprocessingShape" mc:Ignorable="w14 w15 wp14">
+<w:footnotes xmlns:wpc="http://schemas.microsoft.com/office/word/2010/wordprocessingCanvas" xmlns:cx="http://schemas.microsoft.com/office/drawing/2014/chartex" xmlns:cx1="http://schemas.microsoft.com/office/drawing/2015/9/8/chartex" xmlns:cx2="http://schemas.microsoft.com/office/drawing/2015/10/21/chartex" xmlns:mc="http://schemas.openxmlformats.org/markup-compatibility/2006" xmlns:o="urn:schemas-microsoft-com:office:office" xmlns:r="http://schemas.openxmlformats.org/officeDocument/2006/relationships" xmlns:m="http://schemas.openxmlformats.org/officeDocument/2006/math" xmlns:v="urn:schemas-microsoft-com:vml" xmlns:wp14="http://schemas.microsoft.com/office/word/2010/wordprocessingDrawing" xmlns:wp="http://schemas.openxmlformats.org/drawingml/2006/wordprocessingDrawing" xmlns:w10="urn:schemas-microsoft-com:office:word" xmlns:w="http://schemas.openxmlformats.org/wordprocessingml/2006/main" xmlns:w14="http://schemas.microsoft.com/office/word/2010/wordml" xmlns:w15="http://schemas.microsoft.com/office/word/2012/wordml" xmlns:w16se="http://schemas.microsoft.com/office/word/2015/wordml/symex" xmlns:wpg="http://schemas.microsoft.com/office/word/2010/wordprocessingGroup" xmlns:wpi="http://schemas.microsoft.com/office/word/2010/wordprocessingInk" xmlns:wne="http://schemas.microsoft.com/office/word/2006/wordml" xmlns:wps="http://schemas.microsoft.com/office/word/2010/wordprocessingShape" mc:Ignorable="w14 w15 w16se wp14">
   <w:footnote w:type="separator" w:id="-1">
     <w:p>
       <w:pPr>
@@ -2034,7 +1997,7 @@
 </file>
 
 <file path=word/header1.xml><?xml version="1.0" encoding="utf-8"?>
-<w:hdr xmlns:wpc="http://schemas.microsoft.com/office/word/2010/wordprocessingCanvas" xmlns:mc="http://schemas.openxmlformats.org/markup-compatibility/2006" xmlns:o="urn:schemas-microsoft-com:office:office" xmlns:r="http://schemas.openxmlformats.org/officeDocument/2006/relationships" xmlns:m="http://schemas.openxmlformats.org/officeDocument/2006/math" xmlns:v="urn:schemas-microsoft-com:vml" xmlns:wp14="http://schemas.microsoft.com/office/word/2010/wordprocessingDrawing" xmlns:wp="http://schemas.openxmlformats.org/drawingml/2006/wordprocessingDrawing" xmlns:w10="urn:schemas-microsoft-com:office:word" xmlns:w="http://schemas.openxmlformats.org/wordprocessingml/2006/main" xmlns:w14="http://schemas.microsoft.com/office/word/2010/wordml" xmlns:w15="http://schemas.microsoft.com/office/word/2012/wordml" xmlns:wpg="http://schemas.microsoft.com/office/word/2010/wordprocessingGroup" xmlns:wpi="http://schemas.microsoft.com/office/word/2010/wordprocessingInk" xmlns:wne="http://schemas.microsoft.com/office/word/2006/wordml" xmlns:wps="http://schemas.microsoft.com/office/word/2010/wordprocessingShape" mc:Ignorable="w14 w15 wp14">
+<w:hdr xmlns:wpc="http://schemas.microsoft.com/office/word/2010/wordprocessingCanvas" xmlns:cx="http://schemas.microsoft.com/office/drawing/2014/chartex" xmlns:cx1="http://schemas.microsoft.com/office/drawing/2015/9/8/chartex" xmlns:cx2="http://schemas.microsoft.com/office/drawing/2015/10/21/chartex" xmlns:mc="http://schemas.openxmlformats.org/markup-compatibility/2006" xmlns:o="urn:schemas-microsoft-com:office:office" xmlns:r="http://schemas.openxmlformats.org/officeDocument/2006/relationships" xmlns:m="http://schemas.openxmlformats.org/officeDocument/2006/math" xmlns:v="urn:schemas-microsoft-com:vml" xmlns:wp14="http://schemas.microsoft.com/office/word/2010/wordprocessingDrawing" xmlns:wp="http://schemas.openxmlformats.org/drawingml/2006/wordprocessingDrawing" xmlns:w10="urn:schemas-microsoft-com:office:word" xmlns:w="http://schemas.openxmlformats.org/wordprocessingml/2006/main" xmlns:w14="http://schemas.microsoft.com/office/word/2010/wordml" xmlns:w15="http://schemas.microsoft.com/office/word/2012/wordml" xmlns:w16se="http://schemas.microsoft.com/office/word/2015/wordml/symex" xmlns:wpg="http://schemas.microsoft.com/office/word/2010/wordprocessingGroup" xmlns:wpi="http://schemas.microsoft.com/office/word/2010/wordprocessingInk" xmlns:wne="http://schemas.microsoft.com/office/word/2006/wordml" xmlns:wps="http://schemas.microsoft.com/office/word/2010/wordprocessingShape" mc:Ignorable="w14 w15 w16se wp14">
   <w:p>
     <w:pPr>
       <w:pStyle w:val="Kopfzeile"/>
@@ -2074,7 +2037,7 @@
 </file>
 
 <file path=word/styles.xml><?xml version="1.0" encoding="utf-8"?>
-<w:styles xmlns:mc="http://schemas.openxmlformats.org/markup-compatibility/2006" xmlns:r="http://schemas.openxmlformats.org/officeDocument/2006/relationships" xmlns:w="http://schemas.openxmlformats.org/wordprocessingml/2006/main" xmlns:w14="http://schemas.microsoft.com/office/word/2010/wordml" xmlns:w15="http://schemas.microsoft.com/office/word/2012/wordml" mc:Ignorable="w14 w15">
+<w:styles xmlns:mc="http://schemas.openxmlformats.org/markup-compatibility/2006" xmlns:r="http://schemas.openxmlformats.org/officeDocument/2006/relationships" xmlns:w="http://schemas.openxmlformats.org/wordprocessingml/2006/main" xmlns:w14="http://schemas.microsoft.com/office/word/2010/wordml" xmlns:w15="http://schemas.microsoft.com/office/word/2012/wordml" xmlns:w16se="http://schemas.microsoft.com/office/word/2015/wordml/symex" mc:Ignorable="w14 w15 w16se">
   <w:docDefaults>
     <w:rPrDefault>
       <w:rPr>
@@ -2090,7 +2053,7 @@
       </w:pPr>
     </w:pPrDefault>
   </w:docDefaults>
-  <w:latentStyles w:defLockedState="0" w:defUIPriority="99" w:defSemiHidden="0" w:defUnhideWhenUsed="0" w:defQFormat="0" w:count="371">
+  <w:latentStyles w:defLockedState="0" w:defUIPriority="99" w:defSemiHidden="0" w:defUnhideWhenUsed="0" w:defQFormat="0" w:count="372">
     <w:lsdException w:name="Normal" w:uiPriority="0" w:qFormat="1"/>
     <w:lsdException w:name="heading 1" w:uiPriority="9" w:qFormat="1"/>
     <w:lsdException w:name="heading 2" w:semiHidden="1" w:uiPriority="9" w:unhideWhenUsed="1" w:qFormat="1"/>
@@ -2196,7 +2159,6 @@
     <w:lsdException w:name="HTML Sample" w:semiHidden="1" w:unhideWhenUsed="1"/>
     <w:lsdException w:name="HTML Typewriter" w:semiHidden="1" w:unhideWhenUsed="1"/>
     <w:lsdException w:name="HTML Variable" w:semiHidden="1" w:unhideWhenUsed="1"/>
-    <w:lsdException w:name="Normal Table" w:semiHidden="1" w:unhideWhenUsed="1"/>
     <w:lsdException w:name="annotation subject" w:semiHidden="1" w:unhideWhenUsed="1"/>
     <w:lsdException w:name="No List" w:semiHidden="1" w:unhideWhenUsed="1"/>
     <w:lsdException w:name="Outline List 1" w:semiHidden="1" w:unhideWhenUsed="1"/>
@@ -2243,10 +2205,8 @@
     <w:lsdException w:name="Table Subtle 2" w:semiHidden="1" w:unhideWhenUsed="1"/>
     <w:lsdException w:name="Table Web 1" w:semiHidden="1" w:unhideWhenUsed="1"/>
     <w:lsdException w:name="Table Web 2" w:semiHidden="1" w:unhideWhenUsed="1"/>
-    <w:lsdException w:name="Table Web 3" w:semiHidden="1" w:unhideWhenUsed="1"/>
     <w:lsdException w:name="Balloon Text" w:semiHidden="1" w:unhideWhenUsed="1"/>
     <w:lsdException w:name="Table Grid" w:uiPriority="39"/>
-    <w:lsdException w:name="Table Theme" w:semiHidden="1" w:unhideWhenUsed="1"/>
     <w:lsdException w:name="Placeholder Text" w:semiHidden="1"/>
     <w:lsdException w:name="No Spacing" w:uiPriority="1" w:qFormat="1"/>
     <w:lsdException w:name="Light Shading" w:uiPriority="60"/>
@@ -2462,6 +2422,7 @@
     <w:lsdException w:name="List Table 5 Dark Accent 6" w:uiPriority="50"/>
     <w:lsdException w:name="List Table 6 Colorful Accent 6" w:uiPriority="51"/>
     <w:lsdException w:name="List Table 7 Colorful Accent 6" w:uiPriority="52"/>
+    <w:lsdException w:name="Mention" w:semiHidden="1" w:unhideWhenUsed="1"/>
   </w:latentStyles>
   <w:style w:type="paragraph" w:default="1" w:styleId="Standard">
     <w:name w:val="Normal"/>

</xml_diff>

<commit_message>
added spotlight and hint in documentation
</commit_message>
<xml_diff>
--- a/documentation.docx
+++ b/documentation.docx
@@ -109,21 +109,7 @@
         <w:rPr>
           <w:lang w:val="en-US"/>
         </w:rPr>
-        <w:t xml:space="preserve">The Composed Model has several different Parts, each of those has an own </w:t>
-      </w:r>
-      <w:proofErr w:type="spellStart"/>
-      <w:r>
-        <w:rPr>
-          <w:lang w:val="en-US"/>
-        </w:rPr>
-        <w:t>transformationMatice</w:t>
-      </w:r>
-      <w:proofErr w:type="spellEnd"/>
-      <w:r>
-        <w:rPr>
-          <w:lang w:val="en-US"/>
-        </w:rPr>
-        <w:t xml:space="preserve">, which allows individual </w:t>
+        <w:t xml:space="preserve">The Composed Model has several different Parts, each of those has an own transformationMatice, which allows individual </w:t>
       </w:r>
       <w:r>
         <w:rPr>
@@ -325,21 +311,7 @@
         <w:rPr>
           <w:lang w:val="en-US"/>
         </w:rPr>
-        <w:t xml:space="preserve">We set </w:t>
-      </w:r>
-      <w:proofErr w:type="spellStart"/>
-      <w:r>
-        <w:rPr>
-          <w:lang w:val="en-US"/>
-        </w:rPr>
-        <w:t>MaterialSGNodes</w:t>
-      </w:r>
-      <w:proofErr w:type="spellEnd"/>
-      <w:r>
-        <w:rPr>
-          <w:lang w:val="en-US"/>
-        </w:rPr>
-        <w:t xml:space="preserve"> as </w:t>
+        <w:t xml:space="preserve">We set MaterialSGNodes as </w:t>
       </w:r>
       <w:r>
         <w:rPr>
@@ -472,35 +444,7 @@
         <w:rPr>
           <w:lang w:val="en-US"/>
         </w:rPr>
-        <w:t xml:space="preserve">Afterwards within the </w:t>
-      </w:r>
-      <w:proofErr w:type="spellStart"/>
-      <w:r>
-        <w:rPr>
-          <w:lang w:val="en-US"/>
-        </w:rPr>
-        <w:t>init</w:t>
-      </w:r>
-      <w:proofErr w:type="spellEnd"/>
-      <w:r>
-        <w:rPr>
-          <w:lang w:val="en-US"/>
-        </w:rPr>
-        <w:t xml:space="preserve"> </w:t>
-      </w:r>
-      <w:proofErr w:type="spellStart"/>
-      <w:r>
-        <w:rPr>
-          <w:lang w:val="en-US"/>
-        </w:rPr>
-        <w:t>Funktion</w:t>
-      </w:r>
-      <w:proofErr w:type="spellEnd"/>
-      <w:r>
-        <w:rPr>
-          <w:lang w:val="en-US"/>
-        </w:rPr>
-        <w:t xml:space="preserve"> of the Scene, we initialize </w:t>
+        <w:t xml:space="preserve">Afterwards within the init Funktion of the Scene, we initialize </w:t>
       </w:r>
       <w:r>
         <w:rPr>
@@ -742,8 +686,6 @@
           <w:lang w:val="en-US"/>
         </w:rPr>
       </w:pPr>
-      <w:bookmarkStart w:id="0" w:name="_GoBack"/>
-      <w:bookmarkEnd w:id="0"/>
     </w:p>
     <w:p>
       <w:pPr>
@@ -769,16 +711,8 @@
         <w:rPr>
           <w:lang w:val="en-US"/>
         </w:rPr>
-        <w:t xml:space="preserve">The Textures will be loaded in the load Resource function, afterwards we can apply the Textures to by creating an </w:t>
-      </w:r>
-      <w:proofErr w:type="spellStart"/>
-      <w:r>
-        <w:rPr>
-          <w:lang w:val="en-US"/>
-        </w:rPr>
-        <w:t>AdvancedTexturesSGNode</w:t>
-      </w:r>
-      <w:proofErr w:type="spellEnd"/>
+        <w:t>The Textures will be loaded in the load Resource function, afterwards we can apply the Textures to by creating an AdvancedTexturesSGNode</w:t>
+      </w:r>
       <w:r>
         <w:rPr>
           <w:lang w:val="en-US"/>
@@ -790,21 +724,7 @@
           <w:lang w:val="en-US"/>
         </w:rPr>
         <w:br/>
-        <w:t xml:space="preserve">(all nodes except the water and the kitchen Table have a Texture applied with </w:t>
-      </w:r>
-      <w:proofErr w:type="spellStart"/>
-      <w:r>
-        <w:rPr>
-          <w:lang w:val="en-US"/>
-        </w:rPr>
-        <w:t>AdvancedTexturesSGNode</w:t>
-      </w:r>
-      <w:proofErr w:type="spellEnd"/>
-      <w:r>
-        <w:rPr>
-          <w:lang w:val="en-US"/>
-        </w:rPr>
-        <w:t>)</w:t>
+        <w:t>(all nodes except the water and the kitchen Table have a Texture applied with AdvancedTexturesSGNode)</w:t>
       </w:r>
     </w:p>
     <w:p>
@@ -879,20 +799,57 @@
         <w:rPr>
           <w:lang w:val="en-US"/>
         </w:rPr>
-        <w:t>Directional Light</w:t>
-      </w:r>
-    </w:p>
-    <w:p>
-      <w:pPr>
-        <w:rPr>
-          <w:lang w:val="en-US"/>
-        </w:rPr>
-      </w:pPr>
-      <w:r>
-        <w:rPr>
-          <w:lang w:val="en-US"/>
-        </w:rPr>
-        <w:t>Spotlight</w:t>
+        <w:t>For the spot light we check the angle between the fragment and the Light Source and the direction Vector of the Spot light. If the angle is smaller, that the parameter coneAngle, normal phong shading is applied, otherwise we do apply any shading.</w:t>
+      </w:r>
+      <w:bookmarkStart w:id="0" w:name="_GoBack"/>
+      <w:bookmarkEnd w:id="0"/>
+    </w:p>
+    <w:p>
+      <w:pPr>
+        <w:rPr>
+          <w:lang w:val="en-US"/>
+        </w:rPr>
+      </w:pPr>
+      <w:r>
+        <w:rPr>
+          <w:noProof/>
+          <w:lang w:val="de-AT" w:eastAsia="de-AT"/>
+        </w:rPr>
+        <w:drawing>
+          <wp:inline distT="0" distB="0" distL="0" distR="0" wp14:anchorId="7982452D" wp14:editId="0D83D4B8">
+            <wp:extent cx="5189220" cy="2706151"/>
+            <wp:effectExtent l="0" t="0" r="0" b="0"/>
+            <wp:docPr id="14" name="Grafik 14"/>
+            <wp:cNvGraphicFramePr>
+              <a:graphicFrameLocks xmlns:a="http://schemas.openxmlformats.org/drawingml/2006/main" noChangeAspect="1"/>
+            </wp:cNvGraphicFramePr>
+            <a:graphic xmlns:a="http://schemas.openxmlformats.org/drawingml/2006/main">
+              <a:graphicData uri="http://schemas.openxmlformats.org/drawingml/2006/picture">
+                <pic:pic xmlns:pic="http://schemas.openxmlformats.org/drawingml/2006/picture">
+                  <pic:nvPicPr>
+                    <pic:cNvPr id="1" name=""/>
+                    <pic:cNvPicPr/>
+                  </pic:nvPicPr>
+                  <pic:blipFill>
+                    <a:blip r:embed="rId15"/>
+                    <a:stretch>
+                      <a:fillRect/>
+                    </a:stretch>
+                  </pic:blipFill>
+                  <pic:spPr>
+                    <a:xfrm>
+                      <a:off x="0" y="0"/>
+                      <a:ext cx="5190396" cy="2706764"/>
+                    </a:xfrm>
+                    <a:prstGeom prst="rect">
+                      <a:avLst/>
+                    </a:prstGeom>
+                  </pic:spPr>
+                </pic:pic>
+              </a:graphicData>
+            </a:graphic>
+          </wp:inline>
+        </w:drawing>
       </w:r>
     </w:p>
     <w:p>
@@ -947,7 +904,7 @@
                     <pic:cNvPicPr/>
                   </pic:nvPicPr>
                   <pic:blipFill>
-                    <a:blip r:embed="rId15" cstate="print">
+                    <a:blip r:embed="rId16" cstate="print">
                       <a:extLst>
                         <a:ext uri="{28A0092B-C50C-407E-A947-70E740481C1C}">
                           <a14:useLocalDpi xmlns:a14="http://schemas.microsoft.com/office/drawing/2010/main" val="0"/>
@@ -990,21 +947,7 @@
         <w:rPr>
           <w:lang w:val="en-US"/>
         </w:rPr>
-        <w:t xml:space="preserve">All water within the movie have a fixed color and transparency. Which is set within the watercolor </w:t>
-      </w:r>
-      <w:proofErr w:type="spellStart"/>
-      <w:r>
-        <w:rPr>
-          <w:lang w:val="en-US"/>
-        </w:rPr>
-        <w:t>shader</w:t>
-      </w:r>
-      <w:proofErr w:type="spellEnd"/>
-      <w:r>
-        <w:rPr>
-          <w:lang w:val="en-US"/>
-        </w:rPr>
-        <w:t>.</w:t>
+        <w:t>All water within the movie have a fixed color and transparency. Which is set within the watercolor shader.</w:t>
       </w:r>
       <w:r>
         <w:rPr>
@@ -1135,7 +1078,7 @@
                     <pic:cNvPicPr/>
                   </pic:nvPicPr>
                   <pic:blipFill>
-                    <a:blip r:embed="rId16">
+                    <a:blip r:embed="rId17">
                       <a:extLst>
                         <a:ext uri="{28A0092B-C50C-407E-A947-70E740481C1C}">
                           <a14:useLocalDpi xmlns:a14="http://schemas.microsoft.com/office/drawing/2010/main" val="0"/>
@@ -1208,7 +1151,7 @@
                     <pic:cNvPicPr/>
                   </pic:nvPicPr>
                   <pic:blipFill>
-                    <a:blip r:embed="rId17"/>
+                    <a:blip r:embed="rId18"/>
                     <a:stretch>
                       <a:fillRect/>
                     </a:stretch>
@@ -1287,7 +1230,7 @@
                     <pic:cNvPicPr/>
                   </pic:nvPicPr>
                   <pic:blipFill rotWithShape="1">
-                    <a:blip r:embed="rId18"/>
+                    <a:blip r:embed="rId19"/>
                     <a:srcRect b="51907"/>
                     <a:stretch/>
                   </pic:blipFill>
@@ -1325,21 +1268,7 @@
         <w:rPr>
           <w:lang w:val="en-US"/>
         </w:rPr>
-        <w:t xml:space="preserve">The particle itself contains a life and a </w:t>
-      </w:r>
-      <w:proofErr w:type="spellStart"/>
-      <w:r>
-        <w:rPr>
-          <w:lang w:val="en-US"/>
-        </w:rPr>
-        <w:t>transformationmatrice</w:t>
-      </w:r>
-      <w:proofErr w:type="spellEnd"/>
-      <w:r>
-        <w:rPr>
-          <w:lang w:val="en-US"/>
-        </w:rPr>
-        <w:t xml:space="preserve">. </w:t>
+        <w:t xml:space="preserve">The particle itself contains a life and a transformationmatrice. </w:t>
       </w:r>
       <w:r>
         <w:rPr>
@@ -1369,21 +1298,7 @@
         <w:rPr>
           <w:lang w:val="en-US"/>
         </w:rPr>
-        <w:t xml:space="preserve">and the </w:t>
-      </w:r>
-      <w:proofErr w:type="spellStart"/>
-      <w:r>
-        <w:rPr>
-          <w:lang w:val="en-US"/>
-        </w:rPr>
-        <w:t>tranformationmatrice</w:t>
-      </w:r>
-      <w:proofErr w:type="spellEnd"/>
-      <w:r>
-        <w:rPr>
-          <w:lang w:val="en-US"/>
-        </w:rPr>
-        <w:t xml:space="preserve"> will be reset </w:t>
+        <w:t xml:space="preserve">and the tranformationmatrice will be reset </w:t>
       </w:r>
       <w:r>
         <w:rPr>
@@ -1425,7 +1340,7 @@
                     <pic:cNvPicPr/>
                   </pic:nvPicPr>
                   <pic:blipFill>
-                    <a:blip r:embed="rId19"/>
+                    <a:blip r:embed="rId20"/>
                     <a:stretch>
                       <a:fillRect/>
                     </a:stretch>
@@ -1453,14 +1368,12 @@
           <w:lang w:val="en-US"/>
         </w:rPr>
       </w:pPr>
-      <w:proofErr w:type="spellStart"/>
       <w:r>
         <w:rPr>
           <w:lang w:val="en-US"/>
         </w:rPr>
         <w:t>Multitexuring</w:t>
       </w:r>
-      <w:proofErr w:type="spellEnd"/>
     </w:p>
     <w:p>
       <w:pPr>
@@ -1506,7 +1419,7 @@
                     <pic:cNvPicPr/>
                   </pic:nvPicPr>
                   <pic:blipFill>
-                    <a:blip r:embed="rId20">
+                    <a:blip r:embed="rId21">
                       <a:extLst>
                         <a:ext uri="{28A0092B-C50C-407E-A947-70E740481C1C}">
                           <a14:useLocalDpi xmlns:a14="http://schemas.microsoft.com/office/drawing/2010/main" val="0"/>
@@ -1568,19 +1481,11 @@
         </w:rPr>
         <w:t xml:space="preserve"> the </w:t>
       </w:r>
-      <w:proofErr w:type="spellStart"/>
-      <w:r>
-        <w:rPr>
-          <w:lang w:val="en-US"/>
-        </w:rPr>
-        <w:t>initMultitexturing</w:t>
-      </w:r>
-      <w:proofErr w:type="spellEnd"/>
-      <w:r>
-        <w:rPr>
-          <w:lang w:val="en-US"/>
-        </w:rPr>
-        <w:t>(resources)</w:t>
+      <w:r>
+        <w:rPr>
+          <w:lang w:val="en-US"/>
+        </w:rPr>
+        <w:t>initMultitexturing(resources)</w:t>
       </w:r>
       <w:r>
         <w:rPr>
@@ -1607,14 +1512,12 @@
         </w:rPr>
         <w:t xml:space="preserve">Graph the Textures will be used for a new </w:t>
       </w:r>
-      <w:proofErr w:type="spellStart"/>
       <w:r>
         <w:rPr>
           <w:lang w:val="en-US"/>
         </w:rPr>
         <w:t>TextureSGNode</w:t>
       </w:r>
-      <w:proofErr w:type="spellEnd"/>
       <w:r>
         <w:rPr>
           <w:lang w:val="en-US"/>
@@ -1646,63 +1549,7 @@
         <w:rPr>
           <w:lang w:val="en-US"/>
         </w:rPr>
-        <w:t xml:space="preserve">The </w:t>
-      </w:r>
-      <w:proofErr w:type="spellStart"/>
-      <w:r>
-        <w:rPr>
-          <w:lang w:val="en-US"/>
-        </w:rPr>
-        <w:t>Multitexuring</w:t>
-      </w:r>
-      <w:proofErr w:type="spellEnd"/>
-      <w:r>
-        <w:rPr>
-          <w:lang w:val="en-US"/>
-        </w:rPr>
-        <w:t xml:space="preserve"> </w:t>
-      </w:r>
-      <w:proofErr w:type="spellStart"/>
-      <w:r>
-        <w:rPr>
-          <w:lang w:val="en-US"/>
-        </w:rPr>
-        <w:t>shader</w:t>
-      </w:r>
-      <w:proofErr w:type="spellEnd"/>
-      <w:r>
-        <w:rPr>
-          <w:lang w:val="en-US"/>
-        </w:rPr>
-        <w:t xml:space="preserve"> needs 3 textures </w:t>
-      </w:r>
-      <w:proofErr w:type="spellStart"/>
-      <w:r>
-        <w:rPr>
-          <w:lang w:val="en-US"/>
-        </w:rPr>
-        <w:t>u_tex</w:t>
-      </w:r>
-      <w:proofErr w:type="spellEnd"/>
-      <w:r>
-        <w:rPr>
-          <w:lang w:val="en-US"/>
-        </w:rPr>
-        <w:t xml:space="preserve"> and u_tex</w:t>
-      </w:r>
-      <w:proofErr w:type="gramStart"/>
-      <w:r>
-        <w:rPr>
-          <w:lang w:val="en-US"/>
-        </w:rPr>
-        <w:t>2  main</w:t>
-      </w:r>
-      <w:proofErr w:type="gramEnd"/>
-      <w:r>
-        <w:rPr>
-          <w:lang w:val="en-US"/>
-        </w:rPr>
-        <w:t xml:space="preserve"> textures and u_tex3 as Alpha-Map. </w:t>
+        <w:t xml:space="preserve">The Multitexuring shader needs 3 textures u_tex and u_tex2  main textures and u_tex3 as Alpha-Map. </w:t>
       </w:r>
       <w:r>
         <w:rPr>
@@ -1720,21 +1567,7 @@
         <w:rPr>
           <w:lang w:val="en-US"/>
         </w:rPr>
-        <w:t xml:space="preserve"> texture2D(u_tex</w:t>
-      </w:r>
-      <w:proofErr w:type="gramStart"/>
-      <w:r>
-        <w:rPr>
-          <w:lang w:val="en-US"/>
-        </w:rPr>
-        <w:t>3,v</w:t>
-      </w:r>
-      <w:proofErr w:type="gramEnd"/>
-      <w:r>
-        <w:rPr>
-          <w:lang w:val="en-US"/>
-        </w:rPr>
-        <w:t xml:space="preserve">_texCoord).r </w:t>
+        <w:t xml:space="preserve"> texture2D(u_tex3,v_texCoord).r </w:t>
       </w:r>
     </w:p>
     <w:p>
@@ -1772,7 +1605,7 @@
                     <pic:cNvPicPr/>
                   </pic:nvPicPr>
                   <pic:blipFill>
-                    <a:blip r:embed="rId21" cstate="print">
+                    <a:blip r:embed="rId22" cstate="print">
                       <a:extLst>
                         <a:ext uri="{28A0092B-C50C-407E-A947-70E740481C1C}">
                           <a14:useLocalDpi xmlns:a14="http://schemas.microsoft.com/office/drawing/2010/main" val="0"/>
@@ -1808,69 +1641,13 @@
         <w:rPr>
           <w:lang w:val="en-US"/>
         </w:rPr>
-        <w:t xml:space="preserve">Afterwards the covering Texture will be multiplied with the Alpha value </w:t>
-      </w:r>
-      <w:proofErr w:type="spellStart"/>
-      <w:r>
-        <w:rPr>
-          <w:lang w:val="en-US"/>
-        </w:rPr>
-        <w:t>and than</w:t>
-      </w:r>
-      <w:proofErr w:type="spellEnd"/>
-      <w:r>
-        <w:rPr>
-          <w:lang w:val="en-US"/>
-        </w:rPr>
-        <w:t xml:space="preserve"> added to the basic texture: </w:t>
-      </w:r>
-      <w:proofErr w:type="spellStart"/>
-      <w:r>
-        <w:rPr>
-          <w:lang w:val="en-US"/>
-        </w:rPr>
-        <w:t>g</w:t>
-      </w:r>
-      <w:r>
-        <w:rPr>
-          <w:lang w:val="en-US"/>
-        </w:rPr>
-        <w:t>l_FragColor</w:t>
-      </w:r>
-      <w:proofErr w:type="spellEnd"/>
-      <w:r>
-        <w:rPr>
-          <w:lang w:val="en-US"/>
-        </w:rPr>
-        <w:t>=texture2D(</w:t>
-      </w:r>
-      <w:proofErr w:type="spellStart"/>
-      <w:r>
-        <w:rPr>
-          <w:lang w:val="en-US"/>
-        </w:rPr>
-        <w:t>u_</w:t>
-      </w:r>
-      <w:proofErr w:type="gramStart"/>
-      <w:r>
-        <w:rPr>
-          <w:lang w:val="en-US"/>
-        </w:rPr>
-        <w:t>tex,v</w:t>
-      </w:r>
-      <w:proofErr w:type="gramEnd"/>
-      <w:r>
-        <w:rPr>
-          <w:lang w:val="en-US"/>
-        </w:rPr>
-        <w:t>_texCoord</w:t>
-      </w:r>
-      <w:proofErr w:type="spellEnd"/>
-      <w:r>
-        <w:rPr>
-          <w:lang w:val="en-US"/>
-        </w:rPr>
-        <w:t>)*c</w:t>
+        <w:t>Afterwards the covering Texture will be multiplied with the Alpha value and than added to the basic texture: g</w:t>
+      </w:r>
+      <w:r>
+        <w:rPr>
+          <w:lang w:val="en-US"/>
+        </w:rPr>
+        <w:t>l_FragColor=texture2D(u_tex,v_texCoord)*c</w:t>
       </w:r>
       <w:r>
         <w:rPr>
@@ -1935,8 +1712,51 @@
         <w:t>Mouse = change camera pitch and yaw</w:t>
       </w:r>
     </w:p>
+    <w:p>
+      <w:pPr>
+        <w:spacing w:after="0"/>
+        <w:rPr>
+          <w:lang w:val="en-US"/>
+        </w:rPr>
+      </w:pPr>
+    </w:p>
+    <w:p>
+      <w:pPr>
+        <w:spacing w:after="0"/>
+        <w:rPr>
+          <w:lang w:val="en-US"/>
+        </w:rPr>
+      </w:pPr>
+    </w:p>
+    <w:p>
+      <w:pPr>
+        <w:pStyle w:val="berschrift1"/>
+        <w:rPr>
+          <w:lang w:val="en-US"/>
+        </w:rPr>
+      </w:pPr>
+      <w:r>
+        <w:rPr>
+          <w:lang w:val="en-US"/>
+        </w:rPr>
+        <w:t>Additional Information</w:t>
+      </w:r>
+    </w:p>
+    <w:p>
+      <w:pPr>
+        <w:rPr>
+          <w:lang w:val="en-US"/>
+        </w:rPr>
+      </w:pPr>
+      <w:r>
+        <w:rPr>
+          <w:lang w:val="en-US"/>
+        </w:rPr>
+        <w:t>We adopted the given framework, so that Material-Files are now recognized and instantaneous loaded. This was approved by contacting the CG-Staff per E-Mail.</w:t>
+      </w:r>
+    </w:p>
     <w:sectPr>
-      <w:headerReference w:type="default" r:id="rId22"/>
+      <w:headerReference w:type="default" r:id="rId23"/>
       <w:pgSz w:w="11906" w:h="16838"/>
       <w:pgMar w:top="1417" w:right="1417" w:bottom="1134" w:left="1417" w:header="708" w:footer="708" w:gutter="0"/>
       <w:cols w:space="708"/>
@@ -2159,6 +1979,7 @@
     <w:lsdException w:name="HTML Sample" w:semiHidden="1" w:unhideWhenUsed="1"/>
     <w:lsdException w:name="HTML Typewriter" w:semiHidden="1" w:unhideWhenUsed="1"/>
     <w:lsdException w:name="HTML Variable" w:semiHidden="1" w:unhideWhenUsed="1"/>
+    <w:lsdException w:name="Normal Table" w:semiHidden="1" w:unhideWhenUsed="1"/>
     <w:lsdException w:name="annotation subject" w:semiHidden="1" w:unhideWhenUsed="1"/>
     <w:lsdException w:name="No List" w:semiHidden="1" w:unhideWhenUsed="1"/>
     <w:lsdException w:name="Outline List 1" w:semiHidden="1" w:unhideWhenUsed="1"/>
@@ -2205,8 +2026,10 @@
     <w:lsdException w:name="Table Subtle 2" w:semiHidden="1" w:unhideWhenUsed="1"/>
     <w:lsdException w:name="Table Web 1" w:semiHidden="1" w:unhideWhenUsed="1"/>
     <w:lsdException w:name="Table Web 2" w:semiHidden="1" w:unhideWhenUsed="1"/>
+    <w:lsdException w:name="Table Web 3" w:semiHidden="1" w:unhideWhenUsed="1"/>
     <w:lsdException w:name="Balloon Text" w:semiHidden="1" w:unhideWhenUsed="1"/>
     <w:lsdException w:name="Table Grid" w:uiPriority="39"/>
+    <w:lsdException w:name="Table Theme" w:semiHidden="1" w:unhideWhenUsed="1"/>
     <w:lsdException w:name="Placeholder Text" w:semiHidden="1"/>
     <w:lsdException w:name="No Spacing" w:uiPriority="1" w:qFormat="1"/>
     <w:lsdException w:name="Light Shading" w:uiPriority="60"/>

</xml_diff>